<commit_message>
plot nearly ok, rapport nearly done
</commit_message>
<xml_diff>
--- a/TP1_H22/tp1_H22_Rapport.docx
+++ b/TP1_H22/tp1_H22_Rapport.docx
@@ -210,7 +210,31 @@
               <w:rPr>
                 <w:color w:val="000000"/>
               </w:rPr>
-              <w:t>NOM, Prénom, 1234567</w:t>
+              <w:t>Bossert</w:t>
+            </w:r>
+            <w:r>
+              <w:rPr>
+                <w:color w:val="000000"/>
+              </w:rPr>
+              <w:t xml:space="preserve">, </w:t>
+            </w:r>
+            <w:r>
+              <w:rPr>
+                <w:color w:val="000000"/>
+              </w:rPr>
+              <w:t>Matthieu</w:t>
+            </w:r>
+            <w:r>
+              <w:rPr>
+                <w:color w:val="000000"/>
+              </w:rPr>
+              <w:t xml:space="preserve">, </w:t>
+            </w:r>
+            <w:r>
+              <w:rPr>
+                <w:color w:val="000000"/>
+              </w:rPr>
+              <w:t>2161168</w:t>
             </w:r>
           </w:p>
         </w:tc>
@@ -393,25 +417,13 @@
         <w:rPr>
           <w:color w:val="FF0000"/>
         </w:rPr>
-        <w:t>23 Février</w:t>
-      </w:r>
-      <w:r>
-        <w:rPr>
-          <w:color w:val="FF0000"/>
-        </w:rPr>
-        <w:t xml:space="preserve"> à 23h59</w:t>
+        <w:t>23 Février à 23h59</w:t>
       </w:r>
       <w:r>
         <w:rPr>
           <w:color w:val="000000"/>
         </w:rPr>
-        <w:t xml:space="preserve"> en suivant les instruc</w:t>
-      </w:r>
-      <w:r>
-        <w:rPr>
-          <w:color w:val="000000"/>
-        </w:rPr>
-        <w:t>tions suivantes :</w:t>
+        <w:t xml:space="preserve"> en suivant les instructions suivantes :</w:t>
       </w:r>
     </w:p>
     <w:p>
@@ -579,10 +591,7 @@
         <w:jc w:val="both"/>
       </w:pPr>
       <w:r>
-        <w:t>Si le langage que vous utilisez nécessite une phase de compilation, veuillez joindre un Makefile afin que nous p</w:t>
-      </w:r>
-      <w:r>
-        <w:t xml:space="preserve">uissions le compiler en cas de problème avec vos exécutables. </w:t>
+        <w:t xml:space="preserve">Si le langage que vous utilisez nécessite une phase de compilation, veuillez joindre un Makefile afin que nous puissions le compiler en cas de problème avec vos exécutables. </w:t>
       </w:r>
       <w:r>
         <w:rPr>
@@ -614,13 +623,7 @@
         <w:rPr>
           <w:color w:val="000000"/>
         </w:rPr>
-        <w:t>Vous avez le choix du langage de programmation utilisé mais vous devr</w:t>
-      </w:r>
-      <w:r>
-        <w:rPr>
-          <w:color w:val="000000"/>
-        </w:rPr>
-        <w:t xml:space="preserve">ez utiliser les mêmes langage, compilateur et ordinateur pour toutes vos implantations. </w:t>
+        <w:t xml:space="preserve">Vous avez le choix du langage de programmation utilisé mais vous devrez utiliser les mêmes langage, compilateur et ordinateur pour toutes vos implantations. </w:t>
       </w:r>
       <w:r>
         <w:rPr>
@@ -805,13 +808,7 @@
         <w:rPr>
           <w:i/>
         </w:rPr>
-        <w:t>Lorsque vous calculez les temps d’exécution, vous devez séparer le temps de chargement du jeu de te</w:t>
-      </w:r>
-      <w:r>
-        <w:rPr>
-          <w:i/>
-        </w:rPr>
-        <w:t>st du temps d’exécution de votre algorithme. Vous devrez donc insérer des sondes temporelles à l’intérieur de votre code.</w:t>
+        <w:t>Lorsque vous calculez les temps d’exécution, vous devez séparer le temps de chargement du jeu de test du temps d’exécution de votre algorithme. Vous devrez donc insérer des sondes temporelles à l’intérieur de votre code.</w:t>
       </w:r>
     </w:p>
     <w:p>
@@ -827,6 +824,30 @@
           <w:i/>
         </w:rPr>
         <w:t xml:space="preserve">Pensez à indiquer l'unité de temps utilisée. </w:t>
+      </w:r>
+    </w:p>
+    <w:p>
+      <w:pPr>
+        <w:spacing w:after="160"/>
+        <w:jc w:val="both"/>
+        <w:rPr>
+          <w:i/>
+        </w:rPr>
+      </w:pPr>
+    </w:p>
+    <w:p>
+      <w:pPr>
+        <w:spacing w:after="160"/>
+        <w:jc w:val="both"/>
+        <w:rPr>
+          <w:iCs/>
+        </w:rPr>
+      </w:pPr>
+      <w:r>
+        <w:rPr>
+          <w:iCs/>
+        </w:rPr>
+        <w:t>ON A BESOIN D’UN TABLEAU</w:t>
       </w:r>
     </w:p>
     <w:p>
@@ -930,10 +951,7 @@
       <w:bookmarkStart w:id="0" w:name="_awyne1dsj598" w:colFirst="0" w:colLast="0"/>
       <w:bookmarkEnd w:id="0"/>
       <w:r>
-        <w:t>Citez la consommation théorique du temps de calcul pour les algo</w:t>
-      </w:r>
-      <w:r>
-        <w:t>rithmes, en notation asymptotique.</w:t>
+        <w:t>Citez la consommation théorique du temps de calcul pour les algorithmes, en notation asymptotique.</w:t>
       </w:r>
     </w:p>
     <w:tbl>
@@ -1085,19 +1103,50 @@
     </w:p>
     <w:p>
       <w:r>
-        <w:t>Diviser-pour-régner</w:t>
-      </w:r>
-      <w:r>
-        <w:t xml:space="preserve"> avec seuil</w:t>
-      </w:r>
-      <w:r>
-        <w:t xml:space="preserve"> : </w:t>
-      </w:r>
-      <w:r>
-        <w:rPr>
-          <w:highlight w:val="yellow"/>
-        </w:rPr>
-        <w:t>NO IDEA</w:t>
+        <w:t xml:space="preserve">Diviser-pour-régner avec seuil : </w:t>
+      </w:r>
+      <m:oMath>
+        <m:r>
+          <w:rPr>
+            <w:rFonts w:ascii="Cambria Math" w:hAnsi="Cambria Math"/>
+          </w:rPr>
+          <m:t>θ(n</m:t>
+        </m:r>
+        <m:sSub>
+          <m:sSubPr>
+            <m:ctrlPr>
+              <w:rPr>
+                <w:rFonts w:ascii="Cambria Math" w:hAnsi="Cambria Math"/>
+                <w:i/>
+              </w:rPr>
+            </m:ctrlPr>
+          </m:sSubPr>
+          <m:e>
+            <m:r>
+              <w:rPr>
+                <w:rFonts w:ascii="Cambria Math" w:hAnsi="Cambria Math"/>
+              </w:rPr>
+              <m:t>log</m:t>
+            </m:r>
+          </m:e>
+          <m:sub>
+            <m:r>
+              <w:rPr>
+                <w:rFonts w:ascii="Cambria Math" w:hAnsi="Cambria Math"/>
+              </w:rPr>
+              <m:t>b</m:t>
+            </m:r>
+          </m:sub>
+        </m:sSub>
+        <m:r>
+          <w:rPr>
+            <w:rFonts w:ascii="Cambria Math" w:hAnsi="Cambria Math"/>
+          </w:rPr>
+          <m:t>n)</m:t>
+        </m:r>
+      </m:oMath>
+      <w:r>
+        <w:t xml:space="preserve"> =&gt; idem que diviser car la partie bruteforce a un coût constant</w:t>
       </w:r>
     </w:p>
     <w:p>
@@ -1355,18 +1404,22 @@
       <w:pPr>
         <w:spacing w:after="160"/>
         <w:jc w:val="both"/>
-      </w:pPr>
-      <w:r>
         <w:rPr>
           <w:i/>
         </w:rPr>
-        <w:t>P</w:t>
-      </w:r>
+      </w:pPr>
       <w:r>
         <w:rPr>
           <w:i/>
         </w:rPr>
-        <w:t>our chacun des algorithmes, appliquez le test de puissance et rapportez les graphiques ici. Veuillez afficher vos mesures sous forme de nuage de points. Affichez la courbe de tendance et l'équation de cette courbe.</w:t>
+        <w:t xml:space="preserve">Pour chacun des algorithmes, appliquez le test de puissance et rapportez les graphiques ici. Veuillez afficher vos mesures sous forme de nuage de points. Affichez la courbe de tendance et </w:t>
+      </w:r>
+      <w:r>
+        <w:rPr>
+          <w:i/>
+          <w:highlight w:val="yellow"/>
+        </w:rPr>
+        <w:t>l'équation de cette courbe.</w:t>
       </w:r>
     </w:p>
     <w:p>
@@ -1381,10 +1434,7 @@
         </w:tabs>
       </w:pPr>
       <w:r>
-        <w:t>Que pouvez-vous déduire du test de puiss</w:t>
-      </w:r>
-      <w:r>
-        <w:t>ance ?</w:t>
+        <w:t>Que pouvez-vous déduire du test de puissance ?</w:t>
       </w:r>
     </w:p>
     <w:p>
@@ -1409,12 +1459,805 @@
     </w:p>
     <w:p>
       <w:pPr>
+        <w:pStyle w:val="Paragraphedeliste"/>
+        <w:numPr>
+          <w:ilvl w:val="0"/>
+          <w:numId w:val="2"/>
+        </w:numPr>
         <w:spacing w:after="160"/>
         <w:jc w:val="both"/>
         <w:rPr>
-          <w:i/>
-        </w:rPr>
-      </w:pPr>
+          <w:iCs/>
+        </w:rPr>
+      </w:pPr>
+      <w:r>
+        <w:rPr>
+          <w:iCs/>
+        </w:rPr>
+        <w:t>La pente de la courbe affiche le degré de complexité d’un algorithme polynomial.</w:t>
+      </w:r>
+    </w:p>
+    <w:p>
+      <w:pPr>
+        <w:pStyle w:val="Paragraphedeliste"/>
+        <w:numPr>
+          <w:ilvl w:val="0"/>
+          <w:numId w:val="2"/>
+        </w:numPr>
+        <w:spacing w:after="160"/>
+        <w:jc w:val="both"/>
+        <w:rPr>
+          <w:iCs/>
+        </w:rPr>
+      </w:pPr>
+      <m:oMath>
+        <m:func>
+          <m:funcPr>
+            <m:ctrlPr>
+              <w:rPr>
+                <w:rFonts w:ascii="Cambria Math" w:hAnsi="Cambria Math"/>
+                <w:i/>
+                <w:iCs/>
+              </w:rPr>
+            </m:ctrlPr>
+          </m:funcPr>
+          <m:fName>
+            <m:r>
+              <m:rPr>
+                <m:sty m:val="p"/>
+              </m:rPr>
+              <w:rPr>
+                <w:rFonts w:ascii="Cambria Math" w:hAnsi="Cambria Math"/>
+              </w:rPr>
+              <m:t>log</m:t>
+            </m:r>
+          </m:fName>
+          <m:e>
+            <m:d>
+              <m:dPr>
+                <m:ctrlPr>
+                  <w:rPr>
+                    <w:rFonts w:ascii="Cambria Math" w:hAnsi="Cambria Math"/>
+                    <w:i/>
+                    <w:iCs/>
+                  </w:rPr>
+                </m:ctrlPr>
+              </m:dPr>
+              <m:e>
+                <m:r>
+                  <w:rPr>
+                    <w:rFonts w:ascii="Cambria Math" w:hAnsi="Cambria Math"/>
+                  </w:rPr>
+                  <m:t>T</m:t>
+                </m:r>
+                <m:d>
+                  <m:dPr>
+                    <m:ctrlPr>
+                      <w:rPr>
+                        <w:rFonts w:ascii="Cambria Math" w:hAnsi="Cambria Math"/>
+                        <w:i/>
+                        <w:iCs/>
+                      </w:rPr>
+                    </m:ctrlPr>
+                  </m:dPr>
+                  <m:e>
+                    <m:r>
+                      <w:rPr>
+                        <w:rFonts w:ascii="Cambria Math" w:hAnsi="Cambria Math"/>
+                      </w:rPr>
+                      <m:t>n</m:t>
+                    </m:r>
+                  </m:e>
+                </m:d>
+              </m:e>
+            </m:d>
+          </m:e>
+        </m:func>
+        <m:r>
+          <w:rPr>
+            <w:rFonts w:ascii="Cambria Math" w:hAnsi="Cambria Math"/>
+          </w:rPr>
+          <m:t>=m*</m:t>
+        </m:r>
+        <m:func>
+          <m:funcPr>
+            <m:ctrlPr>
+              <w:rPr>
+                <w:rFonts w:ascii="Cambria Math" w:hAnsi="Cambria Math"/>
+                <w:i/>
+                <w:iCs/>
+              </w:rPr>
+            </m:ctrlPr>
+          </m:funcPr>
+          <m:fName>
+            <m:r>
+              <m:rPr>
+                <m:sty m:val="p"/>
+              </m:rPr>
+              <w:rPr>
+                <w:rFonts w:ascii="Cambria Math" w:hAnsi="Cambria Math"/>
+              </w:rPr>
+              <m:t>log</m:t>
+            </m:r>
+          </m:fName>
+          <m:e>
+            <m:d>
+              <m:dPr>
+                <m:ctrlPr>
+                  <w:rPr>
+                    <w:rFonts w:ascii="Cambria Math" w:hAnsi="Cambria Math"/>
+                    <w:i/>
+                    <w:iCs/>
+                  </w:rPr>
+                </m:ctrlPr>
+              </m:dPr>
+              <m:e>
+                <m:r>
+                  <w:rPr>
+                    <w:rFonts w:ascii="Cambria Math" w:hAnsi="Cambria Math"/>
+                  </w:rPr>
+                  <m:t>n</m:t>
+                </m:r>
+              </m:e>
+            </m:d>
+          </m:e>
+        </m:func>
+        <m:r>
+          <w:rPr>
+            <w:rFonts w:ascii="Cambria Math" w:hAnsi="Cambria Math"/>
+          </w:rPr>
+          <m:t>+b=&gt;T</m:t>
+        </m:r>
+        <m:d>
+          <m:dPr>
+            <m:ctrlPr>
+              <w:rPr>
+                <w:rFonts w:ascii="Cambria Math" w:hAnsi="Cambria Math"/>
+                <w:i/>
+                <w:iCs/>
+              </w:rPr>
+            </m:ctrlPr>
+          </m:dPr>
+          <m:e>
+            <m:r>
+              <w:rPr>
+                <w:rFonts w:ascii="Cambria Math" w:hAnsi="Cambria Math"/>
+              </w:rPr>
+              <m:t>n</m:t>
+            </m:r>
+          </m:e>
+        </m:d>
+        <m:r>
+          <w:rPr>
+            <w:rFonts w:ascii="Cambria Math" w:hAnsi="Cambria Math"/>
+          </w:rPr>
+          <m:t>=cte*</m:t>
+        </m:r>
+        <m:sSup>
+          <m:sSupPr>
+            <m:ctrlPr>
+              <w:rPr>
+                <w:rFonts w:ascii="Cambria Math" w:hAnsi="Cambria Math"/>
+                <w:i/>
+                <w:iCs/>
+              </w:rPr>
+            </m:ctrlPr>
+          </m:sSupPr>
+          <m:e>
+            <m:r>
+              <w:rPr>
+                <w:rFonts w:ascii="Cambria Math" w:hAnsi="Cambria Math"/>
+              </w:rPr>
+              <m:t>x</m:t>
+            </m:r>
+          </m:e>
+          <m:sup>
+            <m:r>
+              <w:rPr>
+                <w:rFonts w:ascii="Cambria Math" w:hAnsi="Cambria Math"/>
+              </w:rPr>
+              <m:t>m</m:t>
+            </m:r>
+          </m:sup>
+        </m:sSup>
+      </m:oMath>
+    </w:p>
+    <w:p>
+      <w:pPr>
+        <w:pStyle w:val="Paragraphedeliste"/>
+        <w:numPr>
+          <w:ilvl w:val="0"/>
+          <w:numId w:val="2"/>
+        </w:numPr>
+        <w:spacing w:after="160"/>
+        <w:jc w:val="both"/>
+        <w:rPr>
+          <w:iCs/>
+        </w:rPr>
+      </w:pPr>
+    </w:p>
+    <w:p>
+      <w:pPr>
+        <w:pStyle w:val="Paragraphedeliste"/>
+        <w:numPr>
+          <w:ilvl w:val="0"/>
+          <w:numId w:val="2"/>
+        </w:numPr>
+        <w:spacing w:after="160"/>
+        <w:jc w:val="both"/>
+        <w:rPr>
+          <w:iCs/>
+        </w:rPr>
+      </w:pPr>
+      <w:r>
+        <w:rPr>
+          <w:iCs/>
+        </w:rPr>
+        <w:t>On vérifie bien ici que la méthode bruteforce est en O(n^2)</w:t>
+      </w:r>
+      <w:r>
+        <w:rPr>
+          <w:iCs/>
+        </w:rPr>
+        <w:t xml:space="preserve"> car la pente de la régression est environ égale à 2.</w:t>
+      </w:r>
+    </w:p>
+    <w:p>
+      <w:pPr>
+        <w:pStyle w:val="Paragraphedeliste"/>
+        <w:numPr>
+          <w:ilvl w:val="0"/>
+          <w:numId w:val="2"/>
+        </w:numPr>
+        <w:spacing w:after="160"/>
+        <w:jc w:val="both"/>
+        <w:rPr>
+          <w:iCs/>
+        </w:rPr>
+      </w:pPr>
+      <m:oMath>
+        <m:func>
+          <m:funcPr>
+            <m:ctrlPr>
+              <w:rPr>
+                <w:rFonts w:ascii="Cambria Math" w:hAnsi="Cambria Math"/>
+                <w:i/>
+                <w:iCs/>
+              </w:rPr>
+            </m:ctrlPr>
+          </m:funcPr>
+          <m:fName>
+            <m:r>
+              <m:rPr>
+                <m:sty m:val="p"/>
+              </m:rPr>
+              <w:rPr>
+                <w:rFonts w:ascii="Cambria Math" w:hAnsi="Cambria Math"/>
+              </w:rPr>
+              <m:t>log</m:t>
+            </m:r>
+          </m:fName>
+          <m:e>
+            <m:d>
+              <m:dPr>
+                <m:ctrlPr>
+                  <w:rPr>
+                    <w:rFonts w:ascii="Cambria Math" w:hAnsi="Cambria Math"/>
+                    <w:i/>
+                    <w:iCs/>
+                  </w:rPr>
+                </m:ctrlPr>
+              </m:dPr>
+              <m:e>
+                <m:r>
+                  <w:rPr>
+                    <w:rFonts w:ascii="Cambria Math" w:hAnsi="Cambria Math"/>
+                  </w:rPr>
+                  <m:t>T</m:t>
+                </m:r>
+                <m:d>
+                  <m:dPr>
+                    <m:ctrlPr>
+                      <w:rPr>
+                        <w:rFonts w:ascii="Cambria Math" w:hAnsi="Cambria Math"/>
+                        <w:i/>
+                        <w:iCs/>
+                      </w:rPr>
+                    </m:ctrlPr>
+                  </m:dPr>
+                  <m:e>
+                    <m:r>
+                      <w:rPr>
+                        <w:rFonts w:ascii="Cambria Math" w:hAnsi="Cambria Math"/>
+                      </w:rPr>
+                      <m:t>n</m:t>
+                    </m:r>
+                  </m:e>
+                </m:d>
+              </m:e>
+            </m:d>
+          </m:e>
+        </m:func>
+        <m:r>
+          <w:rPr>
+            <w:rFonts w:ascii="Cambria Math" w:hAnsi="Cambria Math"/>
+          </w:rPr>
+          <m:t>=</m:t>
+        </m:r>
+        <m:r>
+          <w:rPr>
+            <w:rFonts w:ascii="Cambria Math" w:hAnsi="Cambria Math"/>
+          </w:rPr>
+          <m:t>2</m:t>
+        </m:r>
+        <m:r>
+          <w:rPr>
+            <w:rFonts w:ascii="Cambria Math" w:hAnsi="Cambria Math"/>
+          </w:rPr>
+          <m:t>*</m:t>
+        </m:r>
+        <m:func>
+          <m:funcPr>
+            <m:ctrlPr>
+              <w:rPr>
+                <w:rFonts w:ascii="Cambria Math" w:hAnsi="Cambria Math"/>
+                <w:i/>
+                <w:iCs/>
+              </w:rPr>
+            </m:ctrlPr>
+          </m:funcPr>
+          <m:fName>
+            <m:r>
+              <m:rPr>
+                <m:sty m:val="p"/>
+              </m:rPr>
+              <w:rPr>
+                <w:rFonts w:ascii="Cambria Math" w:hAnsi="Cambria Math"/>
+              </w:rPr>
+              <m:t>log</m:t>
+            </m:r>
+          </m:fName>
+          <m:e>
+            <m:d>
+              <m:dPr>
+                <m:ctrlPr>
+                  <w:rPr>
+                    <w:rFonts w:ascii="Cambria Math" w:hAnsi="Cambria Math"/>
+                    <w:i/>
+                    <w:iCs/>
+                  </w:rPr>
+                </m:ctrlPr>
+              </m:dPr>
+              <m:e>
+                <m:r>
+                  <w:rPr>
+                    <w:rFonts w:ascii="Cambria Math" w:hAnsi="Cambria Math"/>
+                  </w:rPr>
+                  <m:t>n</m:t>
+                </m:r>
+              </m:e>
+            </m:d>
+          </m:e>
+        </m:func>
+        <m:r>
+          <w:rPr>
+            <w:rFonts w:ascii="Cambria Math" w:hAnsi="Cambria Math"/>
+          </w:rPr>
+          <m:t>+b=&gt;T</m:t>
+        </m:r>
+        <m:d>
+          <m:dPr>
+            <m:ctrlPr>
+              <w:rPr>
+                <w:rFonts w:ascii="Cambria Math" w:hAnsi="Cambria Math"/>
+                <w:i/>
+                <w:iCs/>
+              </w:rPr>
+            </m:ctrlPr>
+          </m:dPr>
+          <m:e>
+            <m:r>
+              <w:rPr>
+                <w:rFonts w:ascii="Cambria Math" w:hAnsi="Cambria Math"/>
+              </w:rPr>
+              <m:t>n</m:t>
+            </m:r>
+          </m:e>
+        </m:d>
+        <m:r>
+          <w:rPr>
+            <w:rFonts w:ascii="Cambria Math" w:hAnsi="Cambria Math"/>
+          </w:rPr>
+          <m:t>=cte*</m:t>
+        </m:r>
+        <m:sSup>
+          <m:sSupPr>
+            <m:ctrlPr>
+              <w:rPr>
+                <w:rFonts w:ascii="Cambria Math" w:hAnsi="Cambria Math"/>
+                <w:i/>
+                <w:iCs/>
+              </w:rPr>
+            </m:ctrlPr>
+          </m:sSupPr>
+          <m:e>
+            <m:r>
+              <w:rPr>
+                <w:rFonts w:ascii="Cambria Math" w:hAnsi="Cambria Math"/>
+              </w:rPr>
+              <m:t>x</m:t>
+            </m:r>
+          </m:e>
+          <m:sup>
+            <m:r>
+              <w:rPr>
+                <w:rFonts w:ascii="Cambria Math" w:hAnsi="Cambria Math"/>
+              </w:rPr>
+              <m:t>2</m:t>
+            </m:r>
+          </m:sup>
+        </m:sSup>
+      </m:oMath>
+    </w:p>
+    <w:p>
+      <w:pPr>
+        <w:pStyle w:val="Paragraphedeliste"/>
+        <w:numPr>
+          <w:ilvl w:val="0"/>
+          <w:numId w:val="2"/>
+        </w:numPr>
+        <w:spacing w:after="160"/>
+        <w:jc w:val="both"/>
+        <w:rPr>
+          <w:iCs/>
+        </w:rPr>
+      </w:pPr>
+    </w:p>
+    <w:p>
+      <w:pPr>
+        <w:pStyle w:val="Paragraphedeliste"/>
+        <w:numPr>
+          <w:ilvl w:val="0"/>
+          <w:numId w:val="2"/>
+        </w:numPr>
+        <w:spacing w:after="160"/>
+        <w:jc w:val="both"/>
+        <w:rPr>
+          <w:iCs/>
+        </w:rPr>
+      </w:pPr>
+      <w:r>
+        <w:rPr>
+          <w:iCs/>
+        </w:rPr>
+        <w:t>Pour les méthodes récursives O(n*lg n), la pente est légèrement supérieur à 1 car le terme lg n apporte une croissance non négligeable.</w:t>
+      </w:r>
+      <w:r>
+        <w:rPr>
+          <w:iCs/>
+        </w:rPr>
+        <w:t xml:space="preserve"> En effet, la régression n’est pas tout à fait une droite.</w:t>
+      </w:r>
+    </w:p>
+    <w:p>
+      <w:pPr>
+        <w:pStyle w:val="Paragraphedeliste"/>
+        <w:numPr>
+          <w:ilvl w:val="0"/>
+          <w:numId w:val="2"/>
+        </w:numPr>
+        <w:spacing w:after="160"/>
+        <w:jc w:val="both"/>
+        <w:rPr>
+          <w:iCs/>
+        </w:rPr>
+      </w:pPr>
+      <m:oMath>
+        <m:r>
+          <w:rPr>
+            <w:rFonts w:ascii="Cambria Math" w:hAnsi="Cambria Math"/>
+          </w:rPr>
+          <m:t>T</m:t>
+        </m:r>
+        <m:d>
+          <m:dPr>
+            <m:ctrlPr>
+              <w:rPr>
+                <w:rFonts w:ascii="Cambria Math" w:hAnsi="Cambria Math"/>
+                <w:i/>
+                <w:iCs/>
+              </w:rPr>
+            </m:ctrlPr>
+          </m:dPr>
+          <m:e>
+            <m:r>
+              <w:rPr>
+                <w:rFonts w:ascii="Cambria Math" w:hAnsi="Cambria Math"/>
+              </w:rPr>
+              <m:t>n</m:t>
+            </m:r>
+          </m:e>
+        </m:d>
+        <m:r>
+          <w:rPr>
+            <w:rFonts w:ascii="Cambria Math" w:hAnsi="Cambria Math"/>
+          </w:rPr>
+          <m:t>=cte</m:t>
+        </m:r>
+        <m:r>
+          <w:rPr>
+            <w:rFonts w:ascii="Cambria Math" w:hAnsi="Cambria Math"/>
+          </w:rPr>
+          <m:t>*</m:t>
+        </m:r>
+        <m:r>
+          <w:rPr>
+            <w:rFonts w:ascii="Cambria Math" w:hAnsi="Cambria Math"/>
+          </w:rPr>
+          <m:t>n*</m:t>
+        </m:r>
+        <m:func>
+          <m:funcPr>
+            <m:ctrlPr>
+              <w:rPr>
+                <w:rFonts w:ascii="Cambria Math" w:hAnsi="Cambria Math"/>
+                <w:i/>
+                <w:iCs/>
+              </w:rPr>
+            </m:ctrlPr>
+          </m:funcPr>
+          <m:fName>
+            <m:r>
+              <m:rPr>
+                <m:sty m:val="p"/>
+              </m:rPr>
+              <w:rPr>
+                <w:rFonts w:ascii="Cambria Math" w:hAnsi="Cambria Math"/>
+              </w:rPr>
+              <m:t>log</m:t>
+            </m:r>
+          </m:fName>
+          <m:e>
+            <m:d>
+              <m:dPr>
+                <m:ctrlPr>
+                  <w:rPr>
+                    <w:rFonts w:ascii="Cambria Math" w:hAnsi="Cambria Math"/>
+                    <w:i/>
+                    <w:iCs/>
+                  </w:rPr>
+                </m:ctrlPr>
+              </m:dPr>
+              <m:e>
+                <m:r>
+                  <w:rPr>
+                    <w:rFonts w:ascii="Cambria Math" w:hAnsi="Cambria Math"/>
+                  </w:rPr>
+                  <m:t>n</m:t>
+                </m:r>
+              </m:e>
+            </m:d>
+          </m:e>
+        </m:func>
+        <m:r>
+          <w:rPr>
+            <w:rFonts w:ascii="Cambria Math" w:hAnsi="Cambria Math"/>
+          </w:rPr>
+          <m:t xml:space="preserve">=&gt; </m:t>
+        </m:r>
+        <m:func>
+          <m:funcPr>
+            <m:ctrlPr>
+              <w:rPr>
+                <w:rFonts w:ascii="Cambria Math" w:hAnsi="Cambria Math"/>
+                <w:i/>
+                <w:iCs/>
+              </w:rPr>
+            </m:ctrlPr>
+          </m:funcPr>
+          <m:fName>
+            <m:r>
+              <m:rPr>
+                <m:sty m:val="p"/>
+              </m:rPr>
+              <w:rPr>
+                <w:rFonts w:ascii="Cambria Math" w:hAnsi="Cambria Math"/>
+              </w:rPr>
+              <m:t>log</m:t>
+            </m:r>
+          </m:fName>
+          <m:e>
+            <m:d>
+              <m:dPr>
+                <m:ctrlPr>
+                  <w:rPr>
+                    <w:rFonts w:ascii="Cambria Math" w:hAnsi="Cambria Math"/>
+                    <w:i/>
+                    <w:iCs/>
+                  </w:rPr>
+                </m:ctrlPr>
+              </m:dPr>
+              <m:e>
+                <m:r>
+                  <w:rPr>
+                    <w:rFonts w:ascii="Cambria Math" w:hAnsi="Cambria Math"/>
+                  </w:rPr>
+                  <m:t>T</m:t>
+                </m:r>
+                <m:d>
+                  <m:dPr>
+                    <m:ctrlPr>
+                      <w:rPr>
+                        <w:rFonts w:ascii="Cambria Math" w:hAnsi="Cambria Math"/>
+                        <w:i/>
+                        <w:iCs/>
+                      </w:rPr>
+                    </m:ctrlPr>
+                  </m:dPr>
+                  <m:e>
+                    <m:r>
+                      <w:rPr>
+                        <w:rFonts w:ascii="Cambria Math" w:hAnsi="Cambria Math"/>
+                      </w:rPr>
+                      <m:t>n</m:t>
+                    </m:r>
+                  </m:e>
+                </m:d>
+              </m:e>
+            </m:d>
+          </m:e>
+        </m:func>
+        <m:r>
+          <w:rPr>
+            <w:rFonts w:ascii="Cambria Math" w:hAnsi="Cambria Math"/>
+          </w:rPr>
+          <m:t>=</m:t>
+        </m:r>
+        <m:func>
+          <m:funcPr>
+            <m:ctrlPr>
+              <w:rPr>
+                <w:rFonts w:ascii="Cambria Math" w:hAnsi="Cambria Math"/>
+                <w:iCs/>
+              </w:rPr>
+            </m:ctrlPr>
+          </m:funcPr>
+          <m:fName>
+            <m:r>
+              <m:rPr>
+                <m:sty m:val="p"/>
+              </m:rPr>
+              <w:rPr>
+                <w:rFonts w:ascii="Cambria Math" w:hAnsi="Cambria Math"/>
+              </w:rPr>
+              <m:t>log</m:t>
+            </m:r>
+            <m:ctrlPr>
+              <w:rPr>
+                <w:rFonts w:ascii="Cambria Math" w:hAnsi="Cambria Math"/>
+                <w:i/>
+                <w:iCs/>
+              </w:rPr>
+            </m:ctrlPr>
+          </m:fName>
+          <m:e>
+            <m:d>
+              <m:dPr>
+                <m:ctrlPr>
+                  <w:rPr>
+                    <w:rFonts w:ascii="Cambria Math" w:hAnsi="Cambria Math"/>
+                    <w:i/>
+                    <w:iCs/>
+                  </w:rPr>
+                </m:ctrlPr>
+              </m:dPr>
+              <m:e>
+                <m:r>
+                  <w:rPr>
+                    <w:rFonts w:ascii="Cambria Math" w:hAnsi="Cambria Math"/>
+                  </w:rPr>
+                  <m:t>n</m:t>
+                </m:r>
+              </m:e>
+            </m:d>
+          </m:e>
+        </m:func>
+        <m:r>
+          <w:rPr>
+            <w:rFonts w:ascii="Cambria Math" w:hAnsi="Cambria Math"/>
+          </w:rPr>
+          <m:t>+</m:t>
+        </m:r>
+        <m:func>
+          <m:funcPr>
+            <m:ctrlPr>
+              <w:rPr>
+                <w:rFonts w:ascii="Cambria Math" w:hAnsi="Cambria Math"/>
+                <w:i/>
+                <w:iCs/>
+              </w:rPr>
+            </m:ctrlPr>
+          </m:funcPr>
+          <m:fName>
+            <m:r>
+              <m:rPr>
+                <m:sty m:val="p"/>
+              </m:rPr>
+              <w:rPr>
+                <w:rFonts w:ascii="Cambria Math" w:hAnsi="Cambria Math"/>
+              </w:rPr>
+              <m:t>log</m:t>
+            </m:r>
+          </m:fName>
+          <m:e>
+            <m:d>
+              <m:dPr>
+                <m:ctrlPr>
+                  <w:rPr>
+                    <w:rFonts w:ascii="Cambria Math" w:hAnsi="Cambria Math"/>
+                    <w:i/>
+                    <w:iCs/>
+                  </w:rPr>
+                </m:ctrlPr>
+              </m:dPr>
+              <m:e>
+                <m:func>
+                  <m:funcPr>
+                    <m:ctrlPr>
+                      <w:rPr>
+                        <w:rFonts w:ascii="Cambria Math" w:hAnsi="Cambria Math"/>
+                        <w:i/>
+                        <w:iCs/>
+                      </w:rPr>
+                    </m:ctrlPr>
+                  </m:funcPr>
+                  <m:fName>
+                    <m:r>
+                      <w:rPr>
+                        <w:rFonts w:ascii="Cambria Math" w:hAnsi="Cambria Math"/>
+                      </w:rPr>
+                      <m:t>log</m:t>
+                    </m:r>
+                  </m:fName>
+                  <m:e>
+                    <m:d>
+                      <m:dPr>
+                        <m:ctrlPr>
+                          <w:rPr>
+                            <w:rFonts w:ascii="Cambria Math" w:hAnsi="Cambria Math"/>
+                            <w:i/>
+                            <w:iCs/>
+                          </w:rPr>
+                        </m:ctrlPr>
+                      </m:dPr>
+                      <m:e>
+                        <m:r>
+                          <w:rPr>
+                            <w:rFonts w:ascii="Cambria Math" w:hAnsi="Cambria Math"/>
+                          </w:rPr>
+                          <m:t>n</m:t>
+                        </m:r>
+                      </m:e>
+                    </m:d>
+                  </m:e>
+                </m:func>
+              </m:e>
+            </m:d>
+          </m:e>
+        </m:func>
+        <m:r>
+          <w:rPr>
+            <w:rFonts w:ascii="Cambria Math" w:hAnsi="Cambria Math"/>
+          </w:rPr>
+          <m:t xml:space="preserve">+ </m:t>
+        </m:r>
+        <m:r>
+          <w:rPr>
+            <w:rFonts w:ascii="Cambria Math" w:hAnsi="Cambria Math"/>
+          </w:rPr>
+          <m:t>b</m:t>
+        </m:r>
+      </m:oMath>
     </w:p>
     <w:p>
       <w:pPr>
@@ -1430,7 +2273,6 @@
       <w:bookmarkStart w:id="3" w:name="_q4zi89f4un4w" w:colFirst="0" w:colLast="0"/>
       <w:bookmarkEnd w:id="3"/>
       <w:r>
-        <w:lastRenderedPageBreak/>
         <w:t>Test du rapport</w:t>
       </w:r>
     </w:p>
@@ -1557,6 +2399,7 @@
         <w:rPr>
           <w:noProof/>
         </w:rPr>
+        <w:lastRenderedPageBreak/>
         <w:drawing>
           <wp:inline distT="0" distB="0" distL="0" distR="0" wp14:anchorId="29FFCE10" wp14:editId="70A498C8">
             <wp:extent cx="4438650" cy="3332602"/>
@@ -1615,7 +2458,6 @@
         <w:rPr>
           <w:noProof/>
         </w:rPr>
-        <w:lastRenderedPageBreak/>
         <w:drawing>
           <wp:inline distT="0" distB="0" distL="0" distR="0" wp14:anchorId="10BB5DC0" wp14:editId="25EF8B6C">
             <wp:extent cx="4657725" cy="3497087"/>
@@ -1671,6 +2513,9 @@
       <w:pPr>
         <w:spacing w:after="160"/>
         <w:jc w:val="both"/>
+        <w:rPr>
+          <w:i/>
+        </w:rPr>
       </w:pPr>
       <w:r>
         <w:rPr>
@@ -1708,13 +2553,21 @@
         <w:rPr>
           <w:i/>
         </w:rPr>
-        <w:t>Pensez à formaliser vos conclusions sous forme d'équations de co</w:t>
-      </w:r>
-      <w:r>
-        <w:rPr>
-          <w:i/>
-        </w:rPr>
-        <w:t xml:space="preserve">mplexité. Justifiez vos conclusions.   </w:t>
+        <w:t xml:space="preserve">Pensez à formaliser vos conclusions sous forme d'équations de complexité. Justifiez vos conclusions.   </w:t>
+      </w:r>
+    </w:p>
+    <w:p>
+      <w:pPr>
+        <w:numPr>
+          <w:ilvl w:val="1"/>
+          <w:numId w:val="2"/>
+        </w:numPr>
+        <w:tabs>
+          <w:tab w:val="left" w:pos="0"/>
+        </w:tabs>
+      </w:pPr>
+      <w:r>
+        <w:t>Chaque fonction converge bien vers une valeur constante. On obtient approximativement …</w:t>
       </w:r>
     </w:p>
     <w:p>
@@ -1744,6 +2597,7 @@
       <w:bookmarkStart w:id="4" w:name="_228tz5u9qn74" w:colFirst="0" w:colLast="0"/>
       <w:bookmarkEnd w:id="4"/>
       <w:r>
+        <w:lastRenderedPageBreak/>
         <w:t>Test des constantes</w:t>
       </w:r>
     </w:p>
@@ -1814,7 +2668,6 @@
         <w:rPr>
           <w:noProof/>
         </w:rPr>
-        <w:lastRenderedPageBreak/>
         <w:drawing>
           <wp:inline distT="0" distB="0" distL="0" distR="0" wp14:anchorId="11B82886" wp14:editId="34986647">
             <wp:extent cx="4267200" cy="3203875"/>
@@ -1981,6 +2834,9 @@
       <w:pPr>
         <w:spacing w:after="160"/>
         <w:jc w:val="both"/>
+        <w:rPr>
+          <w:i/>
+        </w:rPr>
       </w:pPr>
       <w:r>
         <w:rPr>
@@ -2001,10 +2857,7 @@
         </w:tabs>
       </w:pPr>
       <w:r>
-        <w:t>Que pouvez-vous déduire du test des co</w:t>
-      </w:r>
-      <w:r>
-        <w:t>nstantes ?</w:t>
+        <w:t>Que pouvez-vous déduire du test des constantes ?</w:t>
       </w:r>
     </w:p>
     <w:p>
@@ -2034,11 +2887,243 @@
           <w:between w:val="nil"/>
         </w:pBdr>
         <w:spacing w:after="160"/>
-        <w:ind w:firstLine="720"/>
         <w:rPr>
           <w:color w:val="000000"/>
         </w:rPr>
       </w:pPr>
+    </w:p>
+    <w:p>
+      <w:pPr>
+        <w:pBdr>
+          <w:top w:val="nil"/>
+          <w:left w:val="nil"/>
+          <w:bottom w:val="nil"/>
+          <w:right w:val="nil"/>
+          <w:between w:val="nil"/>
+        </w:pBdr>
+        <w:spacing w:after="160"/>
+        <w:rPr>
+          <w:color w:val="000000"/>
+        </w:rPr>
+      </w:pPr>
+      <m:oMathPara>
+        <m:oMath>
+          <m:r>
+            <w:rPr>
+              <w:rFonts w:ascii="Cambria Math" w:hAnsi="Cambria Math"/>
+              <w:color w:val="000000"/>
+            </w:rPr>
+            <m:t>T</m:t>
+          </m:r>
+          <m:d>
+            <m:dPr>
+              <m:ctrlPr>
+                <w:rPr>
+                  <w:rFonts w:ascii="Cambria Math" w:hAnsi="Cambria Math"/>
+                  <w:i/>
+                  <w:color w:val="000000"/>
+                </w:rPr>
+              </m:ctrlPr>
+            </m:dPr>
+            <m:e>
+              <m:r>
+                <w:rPr>
+                  <w:rFonts w:ascii="Cambria Math" w:hAnsi="Cambria Math"/>
+                  <w:color w:val="000000"/>
+                </w:rPr>
+                <m:t>n</m:t>
+              </m:r>
+            </m:e>
+          </m:d>
+          <m:r>
+            <w:rPr>
+              <w:rFonts w:ascii="Cambria Math" w:hAnsi="Cambria Math"/>
+              <w:color w:val="000000"/>
+            </w:rPr>
+            <m:t>=c*f</m:t>
+          </m:r>
+          <m:d>
+            <m:dPr>
+              <m:ctrlPr>
+                <w:rPr>
+                  <w:rFonts w:ascii="Cambria Math" w:hAnsi="Cambria Math"/>
+                  <w:i/>
+                  <w:color w:val="000000"/>
+                </w:rPr>
+              </m:ctrlPr>
+            </m:dPr>
+            <m:e>
+              <m:r>
+                <w:rPr>
+                  <w:rFonts w:ascii="Cambria Math" w:hAnsi="Cambria Math"/>
+                  <w:color w:val="000000"/>
+                </w:rPr>
+                <m:t>n</m:t>
+              </m:r>
+            </m:e>
+          </m:d>
+          <m:r>
+            <w:rPr>
+              <w:rFonts w:ascii="Cambria Math" w:hAnsi="Cambria Math"/>
+              <w:color w:val="000000"/>
+            </w:rPr>
+            <m:t>+</m:t>
+          </m:r>
+          <m:r>
+            <w:rPr>
+              <w:rFonts w:ascii="Cambria Math" w:hAnsi="Cambria Math"/>
+              <w:color w:val="000000"/>
+            </w:rPr>
+            <m:t>cte</m:t>
+          </m:r>
+        </m:oMath>
+      </m:oMathPara>
+    </w:p>
+    <w:p>
+      <w:pPr>
+        <w:pBdr>
+          <w:top w:val="nil"/>
+          <w:left w:val="nil"/>
+          <w:bottom w:val="nil"/>
+          <w:right w:val="nil"/>
+          <w:between w:val="nil"/>
+        </w:pBdr>
+        <w:spacing w:after="160"/>
+        <w:rPr>
+          <w:color w:val="000000"/>
+        </w:rPr>
+      </w:pPr>
+      <w:r>
+        <w:rPr>
+          <w:color w:val="000000"/>
+        </w:rPr>
+        <w:t>Dans le cas de bruteforce, on a une constante multiplicative approximativement égale à …</w:t>
+      </w:r>
+    </w:p>
+    <w:p>
+      <w:pPr>
+        <w:pBdr>
+          <w:top w:val="nil"/>
+          <w:left w:val="nil"/>
+          <w:bottom w:val="nil"/>
+          <w:right w:val="nil"/>
+          <w:between w:val="nil"/>
+        </w:pBdr>
+        <w:spacing w:after="160"/>
+        <w:rPr>
+          <w:color w:val="000000"/>
+        </w:rPr>
+      </w:pPr>
+      <m:oMathPara>
+        <m:oMath>
+          <m:r>
+            <w:rPr>
+              <w:rFonts w:ascii="Cambria Math" w:hAnsi="Cambria Math"/>
+              <w:color w:val="000000"/>
+            </w:rPr>
+            <w:lastRenderedPageBreak/>
+            <m:t>T</m:t>
+          </m:r>
+          <m:d>
+            <m:dPr>
+              <m:ctrlPr>
+                <w:rPr>
+                  <w:rFonts w:ascii="Cambria Math" w:hAnsi="Cambria Math"/>
+                  <w:i/>
+                  <w:color w:val="000000"/>
+                </w:rPr>
+              </m:ctrlPr>
+            </m:dPr>
+            <m:e>
+              <m:r>
+                <w:rPr>
+                  <w:rFonts w:ascii="Cambria Math" w:hAnsi="Cambria Math"/>
+                  <w:color w:val="000000"/>
+                </w:rPr>
+                <m:t>n</m:t>
+              </m:r>
+            </m:e>
+          </m:d>
+          <m:r>
+            <w:rPr>
+              <w:rFonts w:ascii="Cambria Math" w:hAnsi="Cambria Math"/>
+              <w:color w:val="000000"/>
+            </w:rPr>
+            <m:t>=</m:t>
+          </m:r>
+          <m:r>
+            <w:rPr>
+              <w:rFonts w:ascii="Cambria Math" w:hAnsi="Cambria Math"/>
+              <w:color w:val="000000"/>
+            </w:rPr>
+            <m:t>…</m:t>
+          </m:r>
+          <m:r>
+            <w:rPr>
+              <w:rFonts w:ascii="Cambria Math" w:hAnsi="Cambria Math"/>
+              <w:color w:val="000000"/>
+            </w:rPr>
+            <m:t>*</m:t>
+          </m:r>
+          <m:sSup>
+            <m:sSupPr>
+              <m:ctrlPr>
+                <w:rPr>
+                  <w:rFonts w:ascii="Cambria Math" w:hAnsi="Cambria Math"/>
+                  <w:i/>
+                  <w:color w:val="000000"/>
+                </w:rPr>
+              </m:ctrlPr>
+            </m:sSupPr>
+            <m:e>
+              <m:r>
+                <w:rPr>
+                  <w:rFonts w:ascii="Cambria Math" w:hAnsi="Cambria Math"/>
+                  <w:color w:val="000000"/>
+                </w:rPr>
+                <m:t>n</m:t>
+              </m:r>
+            </m:e>
+            <m:sup>
+              <m:r>
+                <w:rPr>
+                  <w:rFonts w:ascii="Cambria Math" w:hAnsi="Cambria Math"/>
+                  <w:color w:val="000000"/>
+                </w:rPr>
+                <m:t>2</m:t>
+              </m:r>
+            </m:sup>
+          </m:sSup>
+          <m:r>
+            <w:rPr>
+              <w:rFonts w:ascii="Cambria Math" w:hAnsi="Cambria Math"/>
+              <w:color w:val="000000"/>
+            </w:rPr>
+            <m:t>+cte</m:t>
+          </m:r>
+        </m:oMath>
+      </m:oMathPara>
+    </w:p>
+    <w:p>
+      <w:pPr>
+        <w:pBdr>
+          <w:top w:val="nil"/>
+          <w:left w:val="nil"/>
+          <w:bottom w:val="nil"/>
+          <w:right w:val="nil"/>
+          <w:between w:val="nil"/>
+        </w:pBdr>
+        <w:spacing w:after="160"/>
+        <w:rPr>
+          <w:color w:val="000000"/>
+        </w:rPr>
+      </w:pPr>
+      <w:r>
+        <w:rPr>
+          <w:color w:val="000000"/>
+        </w:rPr>
+        <w:t>Dans le cas de diviser pour régner et de diviser pour régner avec seuil, le comportement asymptotique est similaire. Cependant la constante de la version avec seuil est environ moitié moindre que la version sans seuil. La version avec seuil est donc en pratique environ deux fois plus rapide</w:t>
+      </w:r>
     </w:p>
     <w:p>
       <w:pPr>
@@ -2073,6 +3158,78 @@
           <w:i/>
         </w:rPr>
         <w:t>Parlez de l’impact théorique et de l’impact expérimental.</w:t>
+      </w:r>
+    </w:p>
+    <w:p>
+      <w:pPr>
+        <w:numPr>
+          <w:ilvl w:val="1"/>
+          <w:numId w:val="2"/>
+        </w:numPr>
+        <w:tabs>
+          <w:tab w:val="left" w:pos="0"/>
+        </w:tabs>
+        <w:rPr>
+          <w:i/>
+        </w:rPr>
+      </w:pPr>
+      <w:r>
+        <w:rPr>
+          <w:iCs/>
+        </w:rPr>
+        <w:t xml:space="preserve">L’impact théorique est nul. Peu importe le seuil, tant que celui-ci est fini, la consommation de l’algorithme </w:t>
+      </w:r>
+      <w:r>
+        <w:rPr>
+          <w:iCs/>
+        </w:rPr>
+        <w:t>de force brute</w:t>
+      </w:r>
+      <w:r>
+        <w:rPr>
+          <w:iCs/>
+        </w:rPr>
+        <w:t xml:space="preserve"> sur un échantillon de taille inférieure ou égale au seuil demeure constante.</w:t>
+      </w:r>
+      <w:r>
+        <w:rPr>
+          <w:iCs/>
+        </w:rPr>
+        <w:t xml:space="preserve"> La complexité asymptotique n’est donc pas impactée.</w:t>
+      </w:r>
+    </w:p>
+    <w:p>
+      <w:pPr>
+        <w:tabs>
+          <w:tab w:val="left" w:pos="0"/>
+        </w:tabs>
+        <w:rPr>
+          <w:i/>
+        </w:rPr>
+      </w:pPr>
+      <w:r>
+        <w:rPr>
+          <w:iCs/>
+        </w:rPr>
+        <w:t>Dans la pratique cependant, l’appel de fonction récursif peut s’avérer moins efficace en dessous d’une certaine taille d’échantillon</w:t>
+      </w:r>
+      <w:r>
+        <w:rPr>
+          <w:iCs/>
+        </w:rPr>
+        <w:t xml:space="preserve"> (</w:t>
+      </w:r>
+      <w:r>
+        <w:rPr>
+          <w:iCs/>
+        </w:rPr>
+        <w:t>environ 20)</w:t>
+      </w:r>
+      <w:r>
+        <w:rPr>
+          <w:iCs/>
+        </w:rPr>
+        <w:t>. La version avec seuil donne des performance expérimentalement deux fois meilleures par rapport à la version sans seuil</w:t>
       </w:r>
     </w:p>
     <w:p>
@@ -2188,7 +3345,52 @@
         </w:tabs>
       </w:pPr>
       <w:r>
-        <w:t>Suite à cette analyse, indiquez sous quelles conditions (taille d’exemplaire ou autre) vous utiliseriez chacun de ces algorithmes. Prenez en compte la complexité spatiale et temporelle, le temps de calcul et la difficulté d'implémentation. Justifiez.</w:t>
+        <w:t>Suite à cette analyse, indiquez sous quelles conditions (taille d’exemplaire ou autre) vous utiliseriez chacun de ces algorithmes. Prenez en compte la complexité spatiale et temporelle, le temps de calcul et la difficulté d'implémentation. Justifiez</w:t>
+      </w:r>
+      <w:r>
+        <w:t>.</w:t>
+      </w:r>
+    </w:p>
+    <w:p>
+      <w:r>
+        <w:t>Pour un « petit » échantillon (</w:t>
+      </w:r>
+      <w:r>
+        <w:t>&lt;1000</w:t>
+      </w:r>
+      <w:r>
+        <w:t>), l’algorithme naïf est à la fois plus simple d’implémentation, et les différences de performances ne sont pas notables. La pile n’est pas remplie</w:t>
+      </w:r>
+      <w:r>
+        <w:t xml:space="preserve"> par les appels récursifs de la fonction ce qui minimise le risque de manquer d’espace mémoire.</w:t>
+      </w:r>
+    </w:p>
+    <w:p>
+      <w:r>
+        <w:t>Pour un gros échantillon</w:t>
+      </w:r>
+      <w:r>
+        <w:t xml:space="preserve"> (</w:t>
+      </w:r>
+      <w:r>
+        <w:t xml:space="preserve">&gt;1000) </w:t>
+      </w:r>
+      <w:r>
+        <w:t xml:space="preserve">la complexité temporelle de l’algorithme diviser pour régner est </w:t>
+      </w:r>
+      <w:r>
+        <w:t>meilleure, ce qui rend l’algorithme significativement plus rapide. Cependant, il faut également faire attention à l’espace mémoire nécessaire pour les appels récursifs de la fonction qui croient en O(lg n). L’implémentation est également plus complexe car il faut traiter certains cas particuliers.</w:t>
+      </w:r>
+    </w:p>
+    <w:p>
+      <w:r>
+        <w:t xml:space="preserve">Enfin, en pratique, l’implémentation avec seuil donne les meilleurs résultats. Le seul inconvénient par rapport à diviser pour régner est la nécessité de programmer les deux méthodes. </w:t>
+      </w:r>
+      <w:r>
+        <w:t>Toutefois</w:t>
+      </w:r>
+      <w:r>
+        <w:t>, l’algorithme naïf reste relativement simple à implémenter. Le seuil peut également différer d’une machine à l’autre.</w:t>
       </w:r>
     </w:p>
     <w:tbl>
@@ -2242,10 +3444,7 @@
               <w:jc w:val="center"/>
             </w:pPr>
             <w:r>
-              <w:t xml:space="preserve"> / 3</w:t>
-            </w:r>
-            <w:r>
-              <w:t xml:space="preserve"> pt</w:t>
+              <w:t xml:space="preserve"> / 3 pt</w:t>
             </w:r>
           </w:p>
         </w:tc>
@@ -3558,6 +4757,7 @@
   <w:style w:type="character" w:default="1" w:styleId="Policepardfaut">
     <w:name w:val="Default Paragraph Font"/>
     <w:uiPriority w:val="1"/>
+    <w:semiHidden/>
     <w:unhideWhenUsed/>
   </w:style>
   <w:style w:type="table" w:default="1" w:styleId="TableauNormal">
@@ -3793,6 +4993,17 @@
     <w:rPr>
       <w:color w:val="808080"/>
     </w:rPr>
+  </w:style>
+  <w:style w:type="paragraph" w:styleId="Paragraphedeliste">
+    <w:name w:val="List Paragraph"/>
+    <w:basedOn w:val="Normal"/>
+    <w:uiPriority w:val="34"/>
+    <w:qFormat/>
+    <w:rsid w:val="00F72083"/>
+    <w:pPr>
+      <w:ind w:left="720"/>
+      <w:contextualSpacing/>
+    </w:pPr>
   </w:style>
 </w:styles>
 </file>

</xml_diff>

<commit_message>
Ajouter tableau q1 rapport
</commit_message>
<xml_diff>
--- a/TP1_H22/tp1_H22_Rapport.docx
+++ b/TP1_H22/tp1_H22_Rapport.docx
@@ -417,7 +417,21 @@
         <w:rPr>
           <w:color w:val="FF0000"/>
         </w:rPr>
-        <w:t>23 Février à 23h59</w:t>
+        <w:t xml:space="preserve">23 </w:t>
+      </w:r>
+      <w:proofErr w:type="gramStart"/>
+      <w:r>
+        <w:rPr>
+          <w:color w:val="FF0000"/>
+        </w:rPr>
+        <w:t>Février</w:t>
+      </w:r>
+      <w:proofErr w:type="gramEnd"/>
+      <w:r>
+        <w:rPr>
+          <w:color w:val="FF0000"/>
+        </w:rPr>
+        <w:t xml:space="preserve"> à 23h59</w:t>
       </w:r>
       <w:r>
         <w:rPr>
@@ -591,7 +605,15 @@
         <w:jc w:val="both"/>
       </w:pPr>
       <w:r>
-        <w:t xml:space="preserve">Si le langage que vous utilisez nécessite une phase de compilation, veuillez joindre un Makefile afin que nous puissions le compiler en cas de problème avec vos exécutables. </w:t>
+        <w:t xml:space="preserve">Si le langage que vous utilisez nécessite une phase de compilation, veuillez joindre un </w:t>
+      </w:r>
+      <w:proofErr w:type="spellStart"/>
+      <w:r>
+        <w:t>Makefile</w:t>
+      </w:r>
+      <w:proofErr w:type="spellEnd"/>
+      <w:r>
+        <w:t xml:space="preserve"> afin que nous puissions le compiler en cas de problème avec vos exécutables. </w:t>
       </w:r>
       <w:r>
         <w:rPr>
@@ -778,7 +800,10 @@
         </w:tabs>
       </w:pPr>
       <w:r>
-        <w:t>Tableau des résultats</w:t>
+        <w:t xml:space="preserve">Tableau des </w:t>
+      </w:r>
+      <w:r>
+        <w:t>résultats</w:t>
       </w:r>
     </w:p>
     <w:p>
@@ -786,52 +811,703 @@
         <w:spacing w:after="160"/>
         <w:jc w:val="both"/>
         <w:rPr>
-          <w:i/>
-        </w:rPr>
-      </w:pPr>
-      <w:r>
-        <w:rPr>
-          <w:i/>
-        </w:rPr>
-        <w:t>Pour chacun des trois algorithmes, mesurez le temps d’exécution des exemplaires et rapportez dans un tableau le temps moyen pour chaque taille d’exemplaire.</w:t>
-      </w:r>
-    </w:p>
+          <w:iCs/>
+        </w:rPr>
+      </w:pPr>
+      <w:r>
+        <w:rPr>
+          <w:iCs/>
+        </w:rPr>
+        <w:t xml:space="preserve">Tableau 1 : Algorithme </w:t>
+      </w:r>
+      <w:proofErr w:type="spellStart"/>
+      <w:r>
+        <w:rPr>
+          <w:iCs/>
+        </w:rPr>
+        <w:t>Bruteforce</w:t>
+      </w:r>
+      <w:proofErr w:type="spellEnd"/>
+    </w:p>
+    <w:tbl>
+      <w:tblPr>
+        <w:tblStyle w:val="Grilledutableau"/>
+        <w:tblW w:w="0" w:type="auto"/>
+        <w:tblLook w:val="04A0" w:firstRow="1" w:lastRow="0" w:firstColumn="1" w:lastColumn="0" w:noHBand="0" w:noVBand="1"/>
+      </w:tblPr>
+      <w:tblGrid>
+        <w:gridCol w:w="4981"/>
+        <w:gridCol w:w="4981"/>
+      </w:tblGrid>
+      <w:tr>
+        <w:tc>
+          <w:tcPr>
+            <w:tcW w:w="4981" w:type="dxa"/>
+          </w:tcPr>
+          <w:p>
+            <w:pPr>
+              <w:spacing w:after="160"/>
+              <w:jc w:val="center"/>
+              <w:rPr>
+                <w:iCs/>
+              </w:rPr>
+            </w:pPr>
+            <w:r>
+              <w:rPr>
+                <w:iCs/>
+              </w:rPr>
+              <w:t>Nombre de buildings</w:t>
+            </w:r>
+          </w:p>
+        </w:tc>
+        <w:tc>
+          <w:tcPr>
+            <w:tcW w:w="4981" w:type="dxa"/>
+          </w:tcPr>
+          <w:p>
+            <w:pPr>
+              <w:spacing w:after="160"/>
+              <w:jc w:val="center"/>
+              <w:rPr>
+                <w:iCs/>
+              </w:rPr>
+            </w:pPr>
+            <w:r>
+              <w:rPr>
+                <w:iCs/>
+              </w:rPr>
+              <w:t xml:space="preserve">Temps moyen en </w:t>
+            </w:r>
+            <w:r>
+              <w:rPr>
+                <w:iCs/>
+              </w:rPr>
+              <w:t>milli</w:t>
+            </w:r>
+            <w:r>
+              <w:rPr>
+                <w:iCs/>
+              </w:rPr>
+              <w:t>secondes</w:t>
+            </w:r>
+          </w:p>
+        </w:tc>
+      </w:tr>
+      <w:tr>
+        <w:tc>
+          <w:tcPr>
+            <w:tcW w:w="4981" w:type="dxa"/>
+          </w:tcPr>
+          <w:p>
+            <w:pPr>
+              <w:spacing w:after="160"/>
+              <w:jc w:val="center"/>
+              <w:rPr>
+                <w:iCs/>
+              </w:rPr>
+            </w:pPr>
+            <w:r>
+              <w:rPr>
+                <w:iCs/>
+              </w:rPr>
+              <w:t>1000</w:t>
+            </w:r>
+          </w:p>
+        </w:tc>
+        <w:tc>
+          <w:tcPr>
+            <w:tcW w:w="4981" w:type="dxa"/>
+          </w:tcPr>
+          <w:p>
+            <w:pPr>
+              <w:spacing w:after="160"/>
+              <w:jc w:val="center"/>
+              <w:rPr>
+                <w:iCs/>
+              </w:rPr>
+            </w:pPr>
+            <w:r>
+              <w:rPr>
+                <w:iCs/>
+              </w:rPr>
+              <w:t>1.31598</w:t>
+            </w:r>
+          </w:p>
+        </w:tc>
+      </w:tr>
+      <w:tr>
+        <w:tc>
+          <w:tcPr>
+            <w:tcW w:w="4981" w:type="dxa"/>
+          </w:tcPr>
+          <w:p>
+            <w:pPr>
+              <w:spacing w:after="160"/>
+              <w:jc w:val="center"/>
+              <w:rPr>
+                <w:iCs/>
+              </w:rPr>
+            </w:pPr>
+            <w:r>
+              <w:rPr>
+                <w:iCs/>
+              </w:rPr>
+              <w:t>5000</w:t>
+            </w:r>
+          </w:p>
+        </w:tc>
+        <w:tc>
+          <w:tcPr>
+            <w:tcW w:w="4981" w:type="dxa"/>
+          </w:tcPr>
+          <w:p>
+            <w:pPr>
+              <w:spacing w:after="160"/>
+              <w:jc w:val="center"/>
+              <w:rPr>
+                <w:iCs/>
+              </w:rPr>
+            </w:pPr>
+            <w:r>
+              <w:rPr>
+                <w:iCs/>
+              </w:rPr>
+              <w:t>6.43138</w:t>
+            </w:r>
+          </w:p>
+        </w:tc>
+      </w:tr>
+      <w:tr>
+        <w:tc>
+          <w:tcPr>
+            <w:tcW w:w="4981" w:type="dxa"/>
+          </w:tcPr>
+          <w:p>
+            <w:pPr>
+              <w:spacing w:after="160"/>
+              <w:jc w:val="center"/>
+              <w:rPr>
+                <w:iCs/>
+              </w:rPr>
+            </w:pPr>
+            <w:r>
+              <w:rPr>
+                <w:iCs/>
+              </w:rPr>
+              <w:t>10 000</w:t>
+            </w:r>
+          </w:p>
+        </w:tc>
+        <w:tc>
+          <w:tcPr>
+            <w:tcW w:w="4981" w:type="dxa"/>
+          </w:tcPr>
+          <w:p>
+            <w:pPr>
+              <w:spacing w:after="160"/>
+              <w:jc w:val="center"/>
+              <w:rPr>
+                <w:iCs/>
+              </w:rPr>
+            </w:pPr>
+            <w:r>
+              <w:rPr>
+                <w:iCs/>
+              </w:rPr>
+              <w:t>12.81298</w:t>
+            </w:r>
+          </w:p>
+        </w:tc>
+      </w:tr>
+      <w:tr>
+        <w:tc>
+          <w:tcPr>
+            <w:tcW w:w="4981" w:type="dxa"/>
+          </w:tcPr>
+          <w:p>
+            <w:pPr>
+              <w:spacing w:after="160"/>
+              <w:jc w:val="center"/>
+              <w:rPr>
+                <w:iCs/>
+              </w:rPr>
+            </w:pPr>
+            <w:r>
+              <w:rPr>
+                <w:iCs/>
+              </w:rPr>
+              <w:t>50 000</w:t>
+            </w:r>
+          </w:p>
+        </w:tc>
+        <w:tc>
+          <w:tcPr>
+            <w:tcW w:w="4981" w:type="dxa"/>
+          </w:tcPr>
+          <w:p>
+            <w:pPr>
+              <w:spacing w:after="160"/>
+              <w:jc w:val="center"/>
+              <w:rPr>
+                <w:iCs/>
+              </w:rPr>
+            </w:pPr>
+            <w:r>
+              <w:rPr>
+                <w:iCs/>
+              </w:rPr>
+              <w:t>78.6941</w:t>
+            </w:r>
+          </w:p>
+        </w:tc>
+      </w:tr>
+      <w:tr>
+        <w:tc>
+          <w:tcPr>
+            <w:tcW w:w="4981" w:type="dxa"/>
+          </w:tcPr>
+          <w:p>
+            <w:pPr>
+              <w:spacing w:after="160"/>
+              <w:jc w:val="center"/>
+              <w:rPr>
+                <w:iCs/>
+              </w:rPr>
+            </w:pPr>
+            <w:r>
+              <w:rPr>
+                <w:iCs/>
+              </w:rPr>
+              <w:t>100 000</w:t>
+            </w:r>
+          </w:p>
+        </w:tc>
+        <w:tc>
+          <w:tcPr>
+            <w:tcW w:w="4981" w:type="dxa"/>
+          </w:tcPr>
+          <w:p>
+            <w:pPr>
+              <w:tabs>
+                <w:tab w:val="left" w:pos="3210"/>
+              </w:tabs>
+              <w:spacing w:after="160"/>
+              <w:jc w:val="center"/>
+              <w:rPr>
+                <w:iCs/>
+              </w:rPr>
+            </w:pPr>
+            <w:r>
+              <w:rPr>
+                <w:iCs/>
+              </w:rPr>
+              <w:t>164.60524</w:t>
+            </w:r>
+          </w:p>
+        </w:tc>
+      </w:tr>
+      <w:tr>
+        <w:tc>
+          <w:tcPr>
+            <w:tcW w:w="4981" w:type="dxa"/>
+          </w:tcPr>
+          <w:p>
+            <w:pPr>
+              <w:spacing w:after="160"/>
+              <w:jc w:val="center"/>
+              <w:rPr>
+                <w:iCs/>
+              </w:rPr>
+            </w:pPr>
+            <w:r>
+              <w:rPr>
+                <w:iCs/>
+              </w:rPr>
+              <w:t>500 000</w:t>
+            </w:r>
+          </w:p>
+        </w:tc>
+        <w:tc>
+          <w:tcPr>
+            <w:tcW w:w="4981" w:type="dxa"/>
+          </w:tcPr>
+          <w:p>
+            <w:pPr>
+              <w:spacing w:after="160"/>
+              <w:jc w:val="center"/>
+              <w:rPr>
+                <w:iCs/>
+              </w:rPr>
+            </w:pPr>
+            <w:r>
+              <w:rPr>
+                <w:iCs/>
+              </w:rPr>
+              <w:t>954.7173</w:t>
+            </w:r>
+          </w:p>
+        </w:tc>
+      </w:tr>
+    </w:tbl>
     <w:p>
       <w:pPr>
         <w:spacing w:after="160"/>
         <w:jc w:val="both"/>
         <w:rPr>
-          <w:i/>
-        </w:rPr>
-      </w:pPr>
-      <w:r>
-        <w:rPr>
-          <w:i/>
-        </w:rPr>
-        <w:t>Lorsque vous calculez les temps d’exécution, vous devez séparer le temps de chargement du jeu de test du temps d’exécution de votre algorithme. Vous devrez donc insérer des sondes temporelles à l’intérieur de votre code.</w:t>
-      </w:r>
+          <w:iCs/>
+        </w:rPr>
+      </w:pPr>
     </w:p>
     <w:p>
       <w:pPr>
         <w:spacing w:after="160"/>
         <w:jc w:val="both"/>
         <w:rPr>
-          <w:i/>
-        </w:rPr>
-      </w:pPr>
-      <w:r>
-        <w:rPr>
-          <w:i/>
-        </w:rPr>
-        <w:t xml:space="preserve">Pensez à indiquer l'unité de temps utilisée. </w:t>
-      </w:r>
-    </w:p>
+          <w:iCs/>
+        </w:rPr>
+      </w:pPr>
+      <w:r>
+        <w:rPr>
+          <w:iCs/>
+        </w:rPr>
+        <w:t xml:space="preserve">Tableau </w:t>
+      </w:r>
+      <w:r>
+        <w:rPr>
+          <w:iCs/>
+        </w:rPr>
+        <w:t>2</w:t>
+      </w:r>
+      <w:r>
+        <w:rPr>
+          <w:iCs/>
+        </w:rPr>
+        <w:t xml:space="preserve"> : Algorithme </w:t>
+      </w:r>
+      <w:r>
+        <w:rPr>
+          <w:iCs/>
+        </w:rPr>
+        <w:t>Diviser-pour-régner</w:t>
+      </w:r>
+    </w:p>
+    <w:tbl>
+      <w:tblPr>
+        <w:tblStyle w:val="Grilledutableau"/>
+        <w:tblW w:w="0" w:type="auto"/>
+        <w:tblLook w:val="04A0" w:firstRow="1" w:lastRow="0" w:firstColumn="1" w:lastColumn="0" w:noHBand="0" w:noVBand="1"/>
+      </w:tblPr>
+      <w:tblGrid>
+        <w:gridCol w:w="4981"/>
+        <w:gridCol w:w="4981"/>
+      </w:tblGrid>
+      <w:tr>
+        <w:tc>
+          <w:tcPr>
+            <w:tcW w:w="4981" w:type="dxa"/>
+          </w:tcPr>
+          <w:p>
+            <w:pPr>
+              <w:spacing w:after="160"/>
+              <w:jc w:val="center"/>
+              <w:rPr>
+                <w:iCs/>
+              </w:rPr>
+            </w:pPr>
+            <w:r>
+              <w:rPr>
+                <w:iCs/>
+              </w:rPr>
+              <w:t>Nombre de buildings</w:t>
+            </w:r>
+          </w:p>
+        </w:tc>
+        <w:tc>
+          <w:tcPr>
+            <w:tcW w:w="4981" w:type="dxa"/>
+          </w:tcPr>
+          <w:p>
+            <w:pPr>
+              <w:spacing w:after="160"/>
+              <w:jc w:val="center"/>
+              <w:rPr>
+                <w:iCs/>
+              </w:rPr>
+            </w:pPr>
+            <w:r>
+              <w:rPr>
+                <w:iCs/>
+              </w:rPr>
+              <w:t>Temps moyen en millisecondes</w:t>
+            </w:r>
+          </w:p>
+        </w:tc>
+      </w:tr>
+      <w:tr>
+        <w:tc>
+          <w:tcPr>
+            <w:tcW w:w="4981" w:type="dxa"/>
+          </w:tcPr>
+          <w:p>
+            <w:pPr>
+              <w:spacing w:after="160"/>
+              <w:jc w:val="center"/>
+              <w:rPr>
+                <w:iCs/>
+              </w:rPr>
+            </w:pPr>
+            <w:r>
+              <w:rPr>
+                <w:iCs/>
+              </w:rPr>
+              <w:t>1000</w:t>
+            </w:r>
+          </w:p>
+        </w:tc>
+        <w:tc>
+          <w:tcPr>
+            <w:tcW w:w="4981" w:type="dxa"/>
+          </w:tcPr>
+          <w:p>
+            <w:pPr>
+              <w:spacing w:after="160"/>
+              <w:jc w:val="center"/>
+              <w:rPr>
+                <w:iCs/>
+              </w:rPr>
+            </w:pPr>
+            <w:r>
+              <w:rPr>
+                <w:iCs/>
+              </w:rPr>
+              <w:t>6.11326</w:t>
+            </w:r>
+          </w:p>
+        </w:tc>
+      </w:tr>
+      <w:tr>
+        <w:tc>
+          <w:tcPr>
+            <w:tcW w:w="4981" w:type="dxa"/>
+          </w:tcPr>
+          <w:p>
+            <w:pPr>
+              <w:spacing w:after="160"/>
+              <w:jc w:val="center"/>
+              <w:rPr>
+                <w:iCs/>
+              </w:rPr>
+            </w:pPr>
+            <w:r>
+              <w:rPr>
+                <w:iCs/>
+              </w:rPr>
+              <w:t>5000</w:t>
+            </w:r>
+          </w:p>
+        </w:tc>
+        <w:tc>
+          <w:tcPr>
+            <w:tcW w:w="4981" w:type="dxa"/>
+          </w:tcPr>
+          <w:p>
+            <w:pPr>
+              <w:spacing w:after="160"/>
+              <w:jc w:val="center"/>
+              <w:rPr>
+                <w:iCs/>
+              </w:rPr>
+            </w:pPr>
+            <w:r>
+              <w:rPr>
+                <w:iCs/>
+              </w:rPr>
+              <w:t>34.83088</w:t>
+            </w:r>
+          </w:p>
+        </w:tc>
+      </w:tr>
+      <w:tr>
+        <w:tc>
+          <w:tcPr>
+            <w:tcW w:w="4981" w:type="dxa"/>
+          </w:tcPr>
+          <w:p>
+            <w:pPr>
+              <w:spacing w:after="160"/>
+              <w:jc w:val="center"/>
+              <w:rPr>
+                <w:iCs/>
+              </w:rPr>
+            </w:pPr>
+            <w:r>
+              <w:rPr>
+                <w:iCs/>
+              </w:rPr>
+              <w:t>10 000</w:t>
+            </w:r>
+          </w:p>
+        </w:tc>
+        <w:tc>
+          <w:tcPr>
+            <w:tcW w:w="4981" w:type="dxa"/>
+          </w:tcPr>
+          <w:p>
+            <w:pPr>
+              <w:spacing w:after="160"/>
+              <w:jc w:val="center"/>
+              <w:rPr>
+                <w:iCs/>
+              </w:rPr>
+            </w:pPr>
+            <w:r>
+              <w:rPr>
+                <w:iCs/>
+              </w:rPr>
+              <w:t>72.57494</w:t>
+            </w:r>
+          </w:p>
+        </w:tc>
+      </w:tr>
+      <w:tr>
+        <w:tc>
+          <w:tcPr>
+            <w:tcW w:w="4981" w:type="dxa"/>
+          </w:tcPr>
+          <w:p>
+            <w:pPr>
+              <w:spacing w:after="160"/>
+              <w:jc w:val="center"/>
+              <w:rPr>
+                <w:iCs/>
+              </w:rPr>
+            </w:pPr>
+            <w:r>
+              <w:rPr>
+                <w:iCs/>
+              </w:rPr>
+              <w:t>50 000</w:t>
+            </w:r>
+          </w:p>
+        </w:tc>
+        <w:tc>
+          <w:tcPr>
+            <w:tcW w:w="4981" w:type="dxa"/>
+          </w:tcPr>
+          <w:p>
+            <w:pPr>
+              <w:spacing w:after="160"/>
+              <w:jc w:val="center"/>
+              <w:rPr>
+                <w:iCs/>
+              </w:rPr>
+            </w:pPr>
+            <w:r>
+              <w:rPr>
+                <w:iCs/>
+              </w:rPr>
+              <w:t>422.2147</w:t>
+            </w:r>
+          </w:p>
+        </w:tc>
+      </w:tr>
+      <w:tr>
+        <w:trPr>
+          <w:trHeight w:val="70"/>
+        </w:trPr>
+        <w:tc>
+          <w:tcPr>
+            <w:tcW w:w="4981" w:type="dxa"/>
+          </w:tcPr>
+          <w:p>
+            <w:pPr>
+              <w:spacing w:after="160"/>
+              <w:jc w:val="center"/>
+              <w:rPr>
+                <w:iCs/>
+              </w:rPr>
+            </w:pPr>
+            <w:r>
+              <w:rPr>
+                <w:iCs/>
+              </w:rPr>
+              <w:t>100 000</w:t>
+            </w:r>
+          </w:p>
+        </w:tc>
+        <w:tc>
+          <w:tcPr>
+            <w:tcW w:w="4981" w:type="dxa"/>
+          </w:tcPr>
+          <w:p>
+            <w:pPr>
+              <w:tabs>
+                <w:tab w:val="left" w:pos="3210"/>
+              </w:tabs>
+              <w:spacing w:after="160"/>
+              <w:jc w:val="center"/>
+              <w:rPr>
+                <w:iCs/>
+              </w:rPr>
+            </w:pPr>
+            <w:r>
+              <w:rPr>
+                <w:iCs/>
+              </w:rPr>
+              <w:t>912.17818</w:t>
+            </w:r>
+          </w:p>
+        </w:tc>
+      </w:tr>
+      <w:tr>
+        <w:tc>
+          <w:tcPr>
+            <w:tcW w:w="4981" w:type="dxa"/>
+          </w:tcPr>
+          <w:p>
+            <w:pPr>
+              <w:spacing w:after="160"/>
+              <w:jc w:val="center"/>
+              <w:rPr>
+                <w:iCs/>
+              </w:rPr>
+            </w:pPr>
+            <w:r>
+              <w:rPr>
+                <w:iCs/>
+              </w:rPr>
+              <w:t>500 000</w:t>
+            </w:r>
+          </w:p>
+        </w:tc>
+        <w:tc>
+          <w:tcPr>
+            <w:tcW w:w="4981" w:type="dxa"/>
+          </w:tcPr>
+          <w:p>
+            <w:pPr>
+              <w:spacing w:after="160"/>
+              <w:jc w:val="center"/>
+              <w:rPr>
+                <w:iCs/>
+              </w:rPr>
+            </w:pPr>
+            <w:r>
+              <w:rPr>
+                <w:iCs/>
+              </w:rPr>
+              <w:t>6117.4487</w:t>
+            </w:r>
+          </w:p>
+        </w:tc>
+      </w:tr>
+    </w:tbl>
     <w:p>
       <w:pPr>
         <w:spacing w:after="160"/>
         <w:jc w:val="both"/>
         <w:rPr>
-          <w:i/>
+          <w:iCs/>
         </w:rPr>
       </w:pPr>
     </w:p>
@@ -847,79 +1523,346 @@
         <w:rPr>
           <w:iCs/>
         </w:rPr>
-        <w:t>ON A BESOIN D’UN TABLEAU</w:t>
-      </w:r>
-    </w:p>
+        <w:t xml:space="preserve">Tableau </w:t>
+      </w:r>
+      <w:r>
+        <w:rPr>
+          <w:iCs/>
+        </w:rPr>
+        <w:t>3</w:t>
+      </w:r>
+      <w:r>
+        <w:rPr>
+          <w:iCs/>
+        </w:rPr>
+        <w:t> : Algorithme Diviser-pour-régner</w:t>
+      </w:r>
+      <w:r>
+        <w:rPr>
+          <w:iCs/>
+        </w:rPr>
+        <w:t xml:space="preserve"> avec seuil de récursivité</w:t>
+      </w:r>
+    </w:p>
+    <w:tbl>
+      <w:tblPr>
+        <w:tblStyle w:val="Grilledutableau"/>
+        <w:tblW w:w="0" w:type="auto"/>
+        <w:tblLook w:val="04A0" w:firstRow="1" w:lastRow="0" w:firstColumn="1" w:lastColumn="0" w:noHBand="0" w:noVBand="1"/>
+      </w:tblPr>
+      <w:tblGrid>
+        <w:gridCol w:w="4981"/>
+        <w:gridCol w:w="4981"/>
+      </w:tblGrid>
+      <w:tr>
+        <w:tc>
+          <w:tcPr>
+            <w:tcW w:w="4981" w:type="dxa"/>
+          </w:tcPr>
+          <w:p>
+            <w:pPr>
+              <w:spacing w:after="160"/>
+              <w:jc w:val="center"/>
+              <w:rPr>
+                <w:iCs/>
+              </w:rPr>
+            </w:pPr>
+            <w:r>
+              <w:rPr>
+                <w:iCs/>
+              </w:rPr>
+              <w:t>Nombre de buildings</w:t>
+            </w:r>
+          </w:p>
+        </w:tc>
+        <w:tc>
+          <w:tcPr>
+            <w:tcW w:w="4981" w:type="dxa"/>
+          </w:tcPr>
+          <w:p>
+            <w:pPr>
+              <w:spacing w:after="160"/>
+              <w:jc w:val="center"/>
+              <w:rPr>
+                <w:iCs/>
+              </w:rPr>
+            </w:pPr>
+            <w:r>
+              <w:rPr>
+                <w:iCs/>
+              </w:rPr>
+              <w:t>Temps moyen en millisecondes</w:t>
+            </w:r>
+          </w:p>
+        </w:tc>
+      </w:tr>
+      <w:tr>
+        <w:tc>
+          <w:tcPr>
+            <w:tcW w:w="4981" w:type="dxa"/>
+          </w:tcPr>
+          <w:p>
+            <w:pPr>
+              <w:spacing w:after="160"/>
+              <w:jc w:val="center"/>
+              <w:rPr>
+                <w:iCs/>
+              </w:rPr>
+            </w:pPr>
+            <w:r>
+              <w:rPr>
+                <w:iCs/>
+              </w:rPr>
+              <w:t>1000</w:t>
+            </w:r>
+          </w:p>
+        </w:tc>
+        <w:tc>
+          <w:tcPr>
+            <w:tcW w:w="4981" w:type="dxa"/>
+          </w:tcPr>
+          <w:p>
+            <w:pPr>
+              <w:spacing w:after="160"/>
+              <w:jc w:val="center"/>
+              <w:rPr>
+                <w:iCs/>
+              </w:rPr>
+            </w:pPr>
+            <w:r>
+              <w:rPr>
+                <w:iCs/>
+              </w:rPr>
+              <w:t>3.19174</w:t>
+            </w:r>
+          </w:p>
+        </w:tc>
+      </w:tr>
+      <w:tr>
+        <w:tc>
+          <w:tcPr>
+            <w:tcW w:w="4981" w:type="dxa"/>
+          </w:tcPr>
+          <w:p>
+            <w:pPr>
+              <w:spacing w:after="160"/>
+              <w:jc w:val="center"/>
+              <w:rPr>
+                <w:iCs/>
+              </w:rPr>
+            </w:pPr>
+            <w:r>
+              <w:rPr>
+                <w:iCs/>
+              </w:rPr>
+              <w:t>5000</w:t>
+            </w:r>
+          </w:p>
+        </w:tc>
+        <w:tc>
+          <w:tcPr>
+            <w:tcW w:w="4981" w:type="dxa"/>
+          </w:tcPr>
+          <w:p>
+            <w:pPr>
+              <w:spacing w:after="160"/>
+              <w:jc w:val="center"/>
+              <w:rPr>
+                <w:iCs/>
+              </w:rPr>
+            </w:pPr>
+            <w:r>
+              <w:rPr>
+                <w:iCs/>
+              </w:rPr>
+              <w:t>19.27264</w:t>
+            </w:r>
+          </w:p>
+        </w:tc>
+      </w:tr>
+      <w:tr>
+        <w:tc>
+          <w:tcPr>
+            <w:tcW w:w="4981" w:type="dxa"/>
+          </w:tcPr>
+          <w:p>
+            <w:pPr>
+              <w:spacing w:after="160"/>
+              <w:jc w:val="center"/>
+              <w:rPr>
+                <w:iCs/>
+              </w:rPr>
+            </w:pPr>
+            <w:r>
+              <w:rPr>
+                <w:iCs/>
+              </w:rPr>
+              <w:t>10 000</w:t>
+            </w:r>
+          </w:p>
+        </w:tc>
+        <w:tc>
+          <w:tcPr>
+            <w:tcW w:w="4981" w:type="dxa"/>
+          </w:tcPr>
+          <w:p>
+            <w:pPr>
+              <w:spacing w:after="160"/>
+              <w:jc w:val="center"/>
+              <w:rPr>
+                <w:iCs/>
+              </w:rPr>
+            </w:pPr>
+            <w:r>
+              <w:rPr>
+                <w:iCs/>
+              </w:rPr>
+              <w:t>43.60108</w:t>
+            </w:r>
+          </w:p>
+        </w:tc>
+      </w:tr>
+      <w:tr>
+        <w:tc>
+          <w:tcPr>
+            <w:tcW w:w="4981" w:type="dxa"/>
+          </w:tcPr>
+          <w:p>
+            <w:pPr>
+              <w:spacing w:after="160"/>
+              <w:jc w:val="center"/>
+              <w:rPr>
+                <w:iCs/>
+              </w:rPr>
+            </w:pPr>
+            <w:r>
+              <w:rPr>
+                <w:iCs/>
+              </w:rPr>
+              <w:t>50 000</w:t>
+            </w:r>
+          </w:p>
+        </w:tc>
+        <w:tc>
+          <w:tcPr>
+            <w:tcW w:w="4981" w:type="dxa"/>
+          </w:tcPr>
+          <w:p>
+            <w:pPr>
+              <w:spacing w:after="160"/>
+              <w:jc w:val="center"/>
+              <w:rPr>
+                <w:iCs/>
+              </w:rPr>
+            </w:pPr>
+            <w:r>
+              <w:rPr>
+                <w:iCs/>
+              </w:rPr>
+              <w:t>300.58978</w:t>
+            </w:r>
+          </w:p>
+        </w:tc>
+      </w:tr>
+      <w:tr>
+        <w:trPr>
+          <w:trHeight w:val="70"/>
+        </w:trPr>
+        <w:tc>
+          <w:tcPr>
+            <w:tcW w:w="4981" w:type="dxa"/>
+          </w:tcPr>
+          <w:p>
+            <w:pPr>
+              <w:spacing w:after="160"/>
+              <w:jc w:val="center"/>
+              <w:rPr>
+                <w:iCs/>
+              </w:rPr>
+            </w:pPr>
+            <w:r>
+              <w:rPr>
+                <w:iCs/>
+              </w:rPr>
+              <w:t>100 000</w:t>
+            </w:r>
+          </w:p>
+        </w:tc>
+        <w:tc>
+          <w:tcPr>
+            <w:tcW w:w="4981" w:type="dxa"/>
+          </w:tcPr>
+          <w:p>
+            <w:pPr>
+              <w:tabs>
+                <w:tab w:val="left" w:pos="3210"/>
+              </w:tabs>
+              <w:spacing w:after="160"/>
+              <w:jc w:val="center"/>
+              <w:rPr>
+                <w:iCs/>
+              </w:rPr>
+            </w:pPr>
+            <w:r>
+              <w:rPr>
+                <w:iCs/>
+              </w:rPr>
+              <w:t>631.94126</w:t>
+            </w:r>
+          </w:p>
+        </w:tc>
+      </w:tr>
+      <w:tr>
+        <w:tc>
+          <w:tcPr>
+            <w:tcW w:w="4981" w:type="dxa"/>
+          </w:tcPr>
+          <w:p>
+            <w:pPr>
+              <w:spacing w:after="160"/>
+              <w:jc w:val="center"/>
+              <w:rPr>
+                <w:iCs/>
+              </w:rPr>
+            </w:pPr>
+            <w:r>
+              <w:rPr>
+                <w:iCs/>
+              </w:rPr>
+              <w:t>500 000</w:t>
+            </w:r>
+          </w:p>
+        </w:tc>
+        <w:tc>
+          <w:tcPr>
+            <w:tcW w:w="4981" w:type="dxa"/>
+          </w:tcPr>
+          <w:p>
+            <w:pPr>
+              <w:spacing w:after="160"/>
+              <w:jc w:val="center"/>
+              <w:rPr>
+                <w:iCs/>
+              </w:rPr>
+            </w:pPr>
+            <w:r>
+              <w:rPr>
+                <w:iCs/>
+              </w:rPr>
+              <w:t>4564.48648</w:t>
+            </w:r>
+          </w:p>
+        </w:tc>
+      </w:tr>
+    </w:tbl>
     <w:p>
       <w:pPr>
         <w:spacing w:after="160"/>
         <w:jc w:val="both"/>
         <w:rPr>
-          <w:i/>
-        </w:rPr>
-      </w:pPr>
-      <w:r>
-        <w:rPr>
-          <w:noProof/>
-        </w:rPr>
-        <w:drawing>
-          <wp:inline distT="0" distB="0" distL="0" distR="0" wp14:anchorId="2C0AE303" wp14:editId="56509A96">
-            <wp:extent cx="5848350" cy="4391025"/>
-            <wp:effectExtent l="0" t="0" r="0" b="9525"/>
-            <wp:docPr id="4" name="Image 4"/>
-            <wp:cNvGraphicFramePr>
-              <a:graphicFrameLocks xmlns:a="http://schemas.openxmlformats.org/drawingml/2006/main" noChangeAspect="1"/>
-            </wp:cNvGraphicFramePr>
-            <a:graphic xmlns:a="http://schemas.openxmlformats.org/drawingml/2006/main">
-              <a:graphicData uri="http://schemas.openxmlformats.org/drawingml/2006/picture">
-                <pic:pic xmlns:pic="http://schemas.openxmlformats.org/drawingml/2006/picture">
-                  <pic:nvPicPr>
-                    <pic:cNvPr id="0" name="Picture 7"/>
-                    <pic:cNvPicPr>
-                      <a:picLocks noChangeAspect="1" noChangeArrowheads="1"/>
-                    </pic:cNvPicPr>
-                  </pic:nvPicPr>
-                  <pic:blipFill>
-                    <a:blip r:embed="rId5">
-                      <a:extLst>
-                        <a:ext uri="{28A0092B-C50C-407E-A947-70E740481C1C}">
-                          <a14:useLocalDpi xmlns:a14="http://schemas.microsoft.com/office/drawing/2010/main" val="0"/>
-                        </a:ext>
-                      </a:extLst>
-                    </a:blip>
-                    <a:srcRect/>
-                    <a:stretch>
-                      <a:fillRect/>
-                    </a:stretch>
-                  </pic:blipFill>
-                  <pic:spPr bwMode="auto">
-                    <a:xfrm>
-                      <a:off x="0" y="0"/>
-                      <a:ext cx="5848350" cy="4391025"/>
-                    </a:xfrm>
-                    <a:prstGeom prst="rect">
-                      <a:avLst/>
-                    </a:prstGeom>
-                    <a:noFill/>
-                    <a:ln>
-                      <a:noFill/>
-                    </a:ln>
-                  </pic:spPr>
-                </pic:pic>
-              </a:graphicData>
-            </a:graphic>
-          </wp:inline>
-        </w:drawing>
-      </w:r>
-    </w:p>
-    <w:p>
-      <w:pPr>
-        <w:spacing w:after="160"/>
-        <w:jc w:val="both"/>
-      </w:pPr>
-      <w:r>
-        <w:br w:type="page"/>
-      </w:r>
+          <w:iCs/>
+        </w:rPr>
+      </w:pPr>
     </w:p>
     <w:p>
       <w:pPr>
@@ -1012,8 +1955,13 @@
       </w:tr>
     </w:tbl>
     <w:p>
-      <w:r>
-        <w:t xml:space="preserve">Bruteforce : </w:t>
+      <w:proofErr w:type="spellStart"/>
+      <w:r>
+        <w:t>Bruteforce</w:t>
+      </w:r>
+      <w:proofErr w:type="spellEnd"/>
+      <w:r>
+        <w:t xml:space="preserve"> : </w:t>
       </w:r>
       <m:oMath>
         <m:r>
@@ -1145,9 +2093,6 @@
           <m:t>n)</m:t>
         </m:r>
       </m:oMath>
-      <w:r>
-        <w:t xml:space="preserve"> =&gt; idem que diviser car la partie bruteforce a un coût constant</w:t>
-      </w:r>
     </w:p>
     <w:p>
       <w:pPr>
@@ -1229,15 +2174,20 @@
       </w:pPr>
       <w:bookmarkStart w:id="2" w:name="_v8tbl0g7ucr8" w:colFirst="0" w:colLast="0"/>
       <w:bookmarkEnd w:id="2"/>
+    </w:p>
+    <w:p>
+      <w:pPr>
+        <w:jc w:val="center"/>
+      </w:pPr>
       <w:r>
         <w:rPr>
           <w:noProof/>
         </w:rPr>
         <w:drawing>
-          <wp:inline distT="0" distB="0" distL="0" distR="0" wp14:anchorId="76FA0E95" wp14:editId="254C22FF">
-            <wp:extent cx="4757335" cy="3571875"/>
-            <wp:effectExtent l="0" t="0" r="5715" b="0"/>
-            <wp:docPr id="17" name="Image 17"/>
+          <wp:inline distT="0" distB="0" distL="0" distR="0" wp14:anchorId="2675ABFA" wp14:editId="010CB5D2">
+            <wp:extent cx="4171950" cy="3184149"/>
+            <wp:effectExtent l="0" t="0" r="0" b="0"/>
+            <wp:docPr id="1" name="Image 1"/>
             <wp:cNvGraphicFramePr>
               <a:graphicFrameLocks xmlns:a="http://schemas.openxmlformats.org/drawingml/2006/main" noChangeAspect="1"/>
             </wp:cNvGraphicFramePr>
@@ -1245,28 +2195,26 @@
               <a:graphicData uri="http://schemas.openxmlformats.org/drawingml/2006/picture">
                 <pic:pic xmlns:pic="http://schemas.openxmlformats.org/drawingml/2006/picture">
                   <pic:nvPicPr>
-                    <pic:cNvPr id="0" name="Picture 34"/>
+                    <pic:cNvPr id="0" name="Picture 1"/>
                     <pic:cNvPicPr>
                       <a:picLocks noChangeAspect="1" noChangeArrowheads="1"/>
                     </pic:cNvPicPr>
                   </pic:nvPicPr>
-                  <pic:blipFill>
-                    <a:blip r:embed="rId6">
+                  <pic:blipFill rotWithShape="1">
+                    <a:blip r:embed="rId5">
                       <a:extLst>
                         <a:ext uri="{28A0092B-C50C-407E-A947-70E740481C1C}">
                           <a14:useLocalDpi xmlns:a14="http://schemas.microsoft.com/office/drawing/2010/main" val="0"/>
                         </a:ext>
                       </a:extLst>
                     </a:blip>
-                    <a:srcRect/>
-                    <a:stretch>
-                      <a:fillRect/>
-                    </a:stretch>
+                    <a:srcRect t="7215" r="8725"/>
+                    <a:stretch/>
                   </pic:blipFill>
                   <pic:spPr bwMode="auto">
                     <a:xfrm>
                       <a:off x="0" y="0"/>
-                      <a:ext cx="4776068" cy="3585940"/>
+                      <a:ext cx="4186029" cy="3194895"/>
                     </a:xfrm>
                     <a:prstGeom prst="rect">
                       <a:avLst/>
@@ -1275,6 +2223,11 @@
                     <a:ln>
                       <a:noFill/>
                     </a:ln>
+                    <a:extLst>
+                      <a:ext uri="{53640926-AAD7-44D8-BBD7-CCE9431645EC}">
+                        <a14:shadowObscured xmlns:a14="http://schemas.microsoft.com/office/drawing/2010/main"/>
+                      </a:ext>
+                    </a:extLst>
                   </pic:spPr>
                 </pic:pic>
               </a:graphicData>
@@ -1293,10 +2246,10 @@
         </w:rPr>
         <w:lastRenderedPageBreak/>
         <w:drawing>
-          <wp:inline distT="0" distB="0" distL="0" distR="0" wp14:anchorId="085F8624" wp14:editId="14B5D0BC">
-            <wp:extent cx="4648200" cy="3489935"/>
-            <wp:effectExtent l="0" t="0" r="0" b="0"/>
-            <wp:docPr id="18" name="Image 18"/>
+          <wp:inline distT="0" distB="0" distL="0" distR="0" wp14:anchorId="51B9C0DB" wp14:editId="7716F35F">
+            <wp:extent cx="4107657" cy="3133725"/>
+            <wp:effectExtent l="0" t="0" r="7620" b="0"/>
+            <wp:docPr id="2" name="Image 2"/>
             <wp:cNvGraphicFramePr>
               <a:graphicFrameLocks xmlns:a="http://schemas.openxmlformats.org/drawingml/2006/main" noChangeAspect="1"/>
             </wp:cNvGraphicFramePr>
@@ -1304,28 +2257,26 @@
               <a:graphicData uri="http://schemas.openxmlformats.org/drawingml/2006/picture">
                 <pic:pic xmlns:pic="http://schemas.openxmlformats.org/drawingml/2006/picture">
                   <pic:nvPicPr>
-                    <pic:cNvPr id="0" name="Picture 36"/>
+                    <pic:cNvPr id="0" name="Picture 3"/>
                     <pic:cNvPicPr>
                       <a:picLocks noChangeAspect="1" noChangeArrowheads="1"/>
                     </pic:cNvPicPr>
                   </pic:nvPicPr>
-                  <pic:blipFill>
-                    <a:blip r:embed="rId7">
+                  <pic:blipFill rotWithShape="1">
+                    <a:blip r:embed="rId6">
                       <a:extLst>
                         <a:ext uri="{28A0092B-C50C-407E-A947-70E740481C1C}">
                           <a14:useLocalDpi xmlns:a14="http://schemas.microsoft.com/office/drawing/2010/main" val="0"/>
                         </a:ext>
                       </a:extLst>
                     </a:blip>
-                    <a:srcRect/>
-                    <a:stretch>
-                      <a:fillRect/>
-                    </a:stretch>
+                    <a:srcRect t="6650" r="8128"/>
+                    <a:stretch/>
                   </pic:blipFill>
                   <pic:spPr bwMode="auto">
                     <a:xfrm>
                       <a:off x="0" y="0"/>
-                      <a:ext cx="4671069" cy="3507105"/>
+                      <a:ext cx="4154514" cy="3169472"/>
                     </a:xfrm>
                     <a:prstGeom prst="rect">
                       <a:avLst/>
@@ -1334,6 +2285,11 @@
                     <a:ln>
                       <a:noFill/>
                     </a:ln>
+                    <a:extLst>
+                      <a:ext uri="{53640926-AAD7-44D8-BBD7-CCE9431645EC}">
+                        <a14:shadowObscured xmlns:a14="http://schemas.microsoft.com/office/drawing/2010/main"/>
+                      </a:ext>
+                    </a:extLst>
                   </pic:spPr>
                 </pic:pic>
               </a:graphicData>
@@ -1341,20 +2297,15 @@
           </wp:inline>
         </w:drawing>
       </w:r>
-    </w:p>
-    <w:p>
-      <w:pPr>
-        <w:jc w:val="center"/>
-      </w:pPr>
       <w:r>
         <w:rPr>
           <w:noProof/>
         </w:rPr>
         <w:drawing>
-          <wp:inline distT="0" distB="0" distL="0" distR="0" wp14:anchorId="05671204" wp14:editId="1B124C34">
-            <wp:extent cx="4705350" cy="3532844"/>
-            <wp:effectExtent l="0" t="0" r="0" b="0"/>
-            <wp:docPr id="19" name="Image 19"/>
+          <wp:inline distT="0" distB="0" distL="0" distR="0" wp14:anchorId="61E8E787" wp14:editId="64723044">
+            <wp:extent cx="4257675" cy="3213959"/>
+            <wp:effectExtent l="0" t="0" r="0" b="5715"/>
+            <wp:docPr id="3" name="Image 3"/>
             <wp:cNvGraphicFramePr>
               <a:graphicFrameLocks xmlns:a="http://schemas.openxmlformats.org/drawingml/2006/main" noChangeAspect="1"/>
             </wp:cNvGraphicFramePr>
@@ -1362,28 +2313,26 @@
               <a:graphicData uri="http://schemas.openxmlformats.org/drawingml/2006/picture">
                 <pic:pic xmlns:pic="http://schemas.openxmlformats.org/drawingml/2006/picture">
                   <pic:nvPicPr>
-                    <pic:cNvPr id="0" name="Picture 38"/>
+                    <pic:cNvPr id="0" name="Picture 5"/>
                     <pic:cNvPicPr>
                       <a:picLocks noChangeAspect="1" noChangeArrowheads="1"/>
                     </pic:cNvPicPr>
                   </pic:nvPicPr>
-                  <pic:blipFill>
-                    <a:blip r:embed="rId8">
+                  <pic:blipFill rotWithShape="1">
+                    <a:blip r:embed="rId7">
                       <a:extLst>
                         <a:ext uri="{28A0092B-C50C-407E-A947-70E740481C1C}">
                           <a14:useLocalDpi xmlns:a14="http://schemas.microsoft.com/office/drawing/2010/main" val="0"/>
                         </a:ext>
                       </a:extLst>
                     </a:blip>
-                    <a:srcRect/>
-                    <a:stretch>
-                      <a:fillRect/>
-                    </a:stretch>
+                    <a:srcRect t="6353" r="6856"/>
+                    <a:stretch/>
                   </pic:blipFill>
                   <pic:spPr bwMode="auto">
                     <a:xfrm>
                       <a:off x="0" y="0"/>
-                      <a:ext cx="4709030" cy="3535607"/>
+                      <a:ext cx="4284080" cy="3233891"/>
                     </a:xfrm>
                     <a:prstGeom prst="rect">
                       <a:avLst/>
@@ -1392,34 +2341,17 @@
                     <a:ln>
                       <a:noFill/>
                     </a:ln>
+                    <a:extLst>
+                      <a:ext uri="{53640926-AAD7-44D8-BBD7-CCE9431645EC}">
+                        <a14:shadowObscured xmlns:a14="http://schemas.microsoft.com/office/drawing/2010/main"/>
+                      </a:ext>
+                    </a:extLst>
                   </pic:spPr>
                 </pic:pic>
               </a:graphicData>
             </a:graphic>
           </wp:inline>
         </w:drawing>
-      </w:r>
-    </w:p>
-    <w:p>
-      <w:pPr>
-        <w:spacing w:after="160"/>
-        <w:jc w:val="both"/>
-        <w:rPr>
-          <w:i/>
-        </w:rPr>
-      </w:pPr>
-      <w:r>
-        <w:rPr>
-          <w:i/>
-        </w:rPr>
-        <w:t xml:space="preserve">Pour chacun des algorithmes, appliquez le test de puissance et rapportez les graphiques ici. Veuillez afficher vos mesures sous forme de nuage de points. Affichez la courbe de tendance et </w:t>
-      </w:r>
-      <w:r>
-        <w:rPr>
-          <w:i/>
-          <w:highlight w:val="yellow"/>
-        </w:rPr>
-        <w:t>l'équation de cette courbe.</w:t>
       </w:r>
     </w:p>
     <w:p>
@@ -1435,26 +2367,6 @@
       </w:pPr>
       <w:r>
         <w:t>Que pouvez-vous déduire du test de puissance ?</w:t>
-      </w:r>
-    </w:p>
-    <w:p>
-      <w:pPr>
-        <w:numPr>
-          <w:ilvl w:val="1"/>
-          <w:numId w:val="2"/>
-        </w:numPr>
-        <w:tabs>
-          <w:tab w:val="left" w:pos="0"/>
-        </w:tabs>
-        <w:rPr>
-          <w:i/>
-        </w:rPr>
-      </w:pPr>
-      <w:r>
-        <w:rPr>
-          <w:i/>
-        </w:rPr>
-        <w:t xml:space="preserve">Pensez à formaliser vos conclusions sous forme d'équations de complexité. Justifiez vos conclusions. Pensez à comparer avec la consommation théorique.   </w:t>
       </w:r>
     </w:p>
     <w:p>
@@ -1693,7 +2605,21 @@
         <w:rPr>
           <w:iCs/>
         </w:rPr>
-        <w:t>On vérifie bien ici que la méthode bruteforce est en O(n^2)</w:t>
+        <w:t xml:space="preserve">On vérifie bien ici que la méthode </w:t>
+      </w:r>
+      <w:proofErr w:type="spellStart"/>
+      <w:r>
+        <w:rPr>
+          <w:iCs/>
+        </w:rPr>
+        <w:t>bruteforce</w:t>
+      </w:r>
+      <w:proofErr w:type="spellEnd"/>
+      <w:r>
+        <w:rPr>
+          <w:iCs/>
+        </w:rPr>
+        <w:t xml:space="preserve"> est en O(n^2)</w:t>
       </w:r>
       <w:r>
         <w:rPr>
@@ -1782,19 +2708,7 @@
           <w:rPr>
             <w:rFonts w:ascii="Cambria Math" w:hAnsi="Cambria Math"/>
           </w:rPr>
-          <m:t>=</m:t>
-        </m:r>
-        <m:r>
-          <w:rPr>
-            <w:rFonts w:ascii="Cambria Math" w:hAnsi="Cambria Math"/>
-          </w:rPr>
-          <m:t>2</m:t>
-        </m:r>
-        <m:r>
-          <w:rPr>
-            <w:rFonts w:ascii="Cambria Math" w:hAnsi="Cambria Math"/>
-          </w:rPr>
-          <m:t>*</m:t>
+          <m:t>=2*</m:t>
         </m:r>
         <m:func>
           <m:funcPr>
@@ -1930,7 +2844,57 @@
         <w:rPr>
           <w:iCs/>
         </w:rPr>
-        <w:t>Pour les méthodes récursives O(n*lg n), la pente est légèrement supérieur à 1 car le terme lg n apporte une croissance non négligeable.</w:t>
+        <w:t xml:space="preserve">Pour les méthodes récursives </w:t>
+      </w:r>
+      <w:proofErr w:type="gramStart"/>
+      <w:r>
+        <w:rPr>
+          <w:iCs/>
+        </w:rPr>
+        <w:t>O(</w:t>
+      </w:r>
+      <w:proofErr w:type="gramEnd"/>
+      <w:r>
+        <w:rPr>
+          <w:iCs/>
+        </w:rPr>
+        <w:t>n*lg n), la pente est légèrement supérieur à 1 car le terme l</w:t>
+      </w:r>
+      <w:r>
+        <w:rPr>
+          <w:iCs/>
+        </w:rPr>
+        <w:t>o</w:t>
+      </w:r>
+      <w:r>
+        <w:rPr>
+          <w:iCs/>
+        </w:rPr>
+        <w:t>g</w:t>
+      </w:r>
+      <w:r>
+        <w:rPr>
+          <w:iCs/>
+        </w:rPr>
+        <w:t>(</w:t>
+      </w:r>
+      <w:r>
+        <w:rPr>
+          <w:iCs/>
+        </w:rPr>
+        <w:t>n</w:t>
+      </w:r>
+      <w:r>
+        <w:rPr>
+          <w:iCs/>
+        </w:rPr>
+        <w:t>)</w:t>
+      </w:r>
+      <w:r>
+        <w:rPr>
+          <w:iCs/>
+        </w:rPr>
+        <w:t xml:space="preserve"> apporte une croissance non négligeable.</w:t>
       </w:r>
       <w:r>
         <w:rPr>
@@ -1982,19 +2946,7 @@
           <w:rPr>
             <w:rFonts w:ascii="Cambria Math" w:hAnsi="Cambria Math"/>
           </w:rPr>
-          <m:t>=cte</m:t>
-        </m:r>
-        <m:r>
-          <w:rPr>
-            <w:rFonts w:ascii="Cambria Math" w:hAnsi="Cambria Math"/>
-          </w:rPr>
-          <m:t>*</m:t>
-        </m:r>
-        <m:r>
-          <w:rPr>
-            <w:rFonts w:ascii="Cambria Math" w:hAnsi="Cambria Math"/>
-          </w:rPr>
-          <m:t>n*</m:t>
+          <m:t>=cte*n*</m:t>
         </m:r>
         <m:func>
           <m:funcPr>
@@ -2249,13 +3201,7 @@
           <w:rPr>
             <w:rFonts w:ascii="Cambria Math" w:hAnsi="Cambria Math"/>
           </w:rPr>
-          <m:t xml:space="preserve">+ </m:t>
-        </m:r>
-        <m:r>
-          <w:rPr>
-            <w:rFonts w:ascii="Cambria Math" w:hAnsi="Cambria Math"/>
-          </w:rPr>
-          <m:t>b</m:t>
+          <m:t>+ b</m:t>
         </m:r>
       </m:oMath>
     </w:p>
@@ -2273,6 +3219,7 @@
       <w:bookmarkStart w:id="3" w:name="_q4zi89f4un4w" w:colFirst="0" w:colLast="0"/>
       <w:bookmarkEnd w:id="3"/>
       <w:r>
+        <w:lastRenderedPageBreak/>
         <w:t>Test du rapport</w:t>
       </w:r>
     </w:p>
@@ -2354,6 +3301,64 @@
                 <pic:pic xmlns:pic="http://schemas.openxmlformats.org/drawingml/2006/picture">
                   <pic:nvPicPr>
                     <pic:cNvPr id="0" name="Picture 40"/>
+                    <pic:cNvPicPr>
+                      <a:picLocks noChangeAspect="1" noChangeArrowheads="1"/>
+                    </pic:cNvPicPr>
+                  </pic:nvPicPr>
+                  <pic:blipFill>
+                    <a:blip r:embed="rId8">
+                      <a:extLst>
+                        <a:ext uri="{28A0092B-C50C-407E-A947-70E740481C1C}">
+                          <a14:useLocalDpi xmlns:a14="http://schemas.microsoft.com/office/drawing/2010/main" val="0"/>
+                        </a:ext>
+                      </a:extLst>
+                    </a:blip>
+                    <a:srcRect/>
+                    <a:stretch>
+                      <a:fillRect/>
+                    </a:stretch>
+                  </pic:blipFill>
+                  <pic:spPr bwMode="auto">
+                    <a:xfrm>
+                      <a:off x="0" y="0"/>
+                      <a:ext cx="4213579" cy="3163615"/>
+                    </a:xfrm>
+                    <a:prstGeom prst="rect">
+                      <a:avLst/>
+                    </a:prstGeom>
+                    <a:noFill/>
+                    <a:ln>
+                      <a:noFill/>
+                    </a:ln>
+                  </pic:spPr>
+                </pic:pic>
+              </a:graphicData>
+            </a:graphic>
+          </wp:inline>
+        </w:drawing>
+      </w:r>
+    </w:p>
+    <w:p>
+      <w:pPr>
+        <w:jc w:val="center"/>
+      </w:pPr>
+      <w:r>
+        <w:rPr>
+          <w:noProof/>
+        </w:rPr>
+        <w:drawing>
+          <wp:inline distT="0" distB="0" distL="0" distR="0" wp14:anchorId="0CA8DF36" wp14:editId="05816488">
+            <wp:extent cx="4326003" cy="3248025"/>
+            <wp:effectExtent l="0" t="0" r="0" b="0"/>
+            <wp:docPr id="5" name="Image 5"/>
+            <wp:cNvGraphicFramePr>
+              <a:graphicFrameLocks xmlns:a="http://schemas.openxmlformats.org/drawingml/2006/main" noChangeAspect="1"/>
+            </wp:cNvGraphicFramePr>
+            <a:graphic xmlns:a="http://schemas.openxmlformats.org/drawingml/2006/main">
+              <a:graphicData uri="http://schemas.openxmlformats.org/drawingml/2006/picture">
+                <pic:pic xmlns:pic="http://schemas.openxmlformats.org/drawingml/2006/picture">
+                  <pic:nvPicPr>
+                    <pic:cNvPr id="0" name="Picture 7"/>
                     <pic:cNvPicPr>
                       <a:picLocks noChangeAspect="1" noChangeArrowheads="1"/>
                     </pic:cNvPicPr>
@@ -2374,7 +3379,7 @@
                   <pic:spPr bwMode="auto">
                     <a:xfrm>
                       <a:off x="0" y="0"/>
-                      <a:ext cx="4213579" cy="3163615"/>
+                      <a:ext cx="4330722" cy="3251568"/>
                     </a:xfrm>
                     <a:prstGeom prst="rect">
                       <a:avLst/>
@@ -2511,21 +3516,6 @@
     <w:p/>
     <w:p>
       <w:pPr>
-        <w:spacing w:after="160"/>
-        <w:jc w:val="both"/>
-        <w:rPr>
-          <w:i/>
-        </w:rPr>
-      </w:pPr>
-      <w:r>
-        <w:rPr>
-          <w:i/>
-        </w:rPr>
-        <w:t>Pour chacun des algorithmes, appliquez le test du rapport et rapportez les graphiques ici. Pensez à indiquer le rapport effectué pour chaque test.</w:t>
-      </w:r>
-    </w:p>
-    <w:p>
-      <w:pPr>
         <w:pStyle w:val="Titre2"/>
         <w:numPr>
           <w:ilvl w:val="1"/>
@@ -2536,7 +3526,16 @@
         </w:tabs>
       </w:pPr>
       <w:r>
-        <w:t>Que pouvez-vous déduire du test du rapport ?</w:t>
+        <w:t xml:space="preserve">Que pouvez-vous déduire du test du </w:t>
+      </w:r>
+      <w:r>
+        <w:rPr>
+          <w:highlight w:val="yellow"/>
+        </w:rPr>
+        <w:t>rapport</w:t>
+      </w:r>
+      <w:r>
+        <w:t xml:space="preserve"> ?</w:t>
       </w:r>
     </w:p>
     <w:p>
@@ -2569,6 +3568,19 @@
       <w:r>
         <w:t>Chaque fonction converge bien vers une valeur constante. On obtient approximativement …</w:t>
       </w:r>
+    </w:p>
+    <w:p>
+      <w:pPr>
+        <w:pBdr>
+          <w:top w:val="nil"/>
+          <w:left w:val="nil"/>
+          <w:bottom w:val="nil"/>
+          <w:right w:val="nil"/>
+          <w:between w:val="nil"/>
+        </w:pBdr>
+        <w:spacing w:after="160"/>
+        <w:ind w:firstLine="720"/>
+      </w:pPr>
     </w:p>
     <w:p>
       <w:pPr>
@@ -2669,10 +3681,10 @@
           <w:noProof/>
         </w:rPr>
         <w:drawing>
-          <wp:inline distT="0" distB="0" distL="0" distR="0" wp14:anchorId="11B82886" wp14:editId="34986647">
-            <wp:extent cx="4267200" cy="3203875"/>
-            <wp:effectExtent l="0" t="0" r="0" b="0"/>
-            <wp:docPr id="23" name="Image 23"/>
+          <wp:inline distT="0" distB="0" distL="0" distR="0" wp14:anchorId="6A999FC9" wp14:editId="01D67DAF">
+            <wp:extent cx="5216291" cy="3943350"/>
+            <wp:effectExtent l="0" t="0" r="3810" b="0"/>
+            <wp:docPr id="6" name="Image 6"/>
             <wp:cNvGraphicFramePr>
               <a:graphicFrameLocks xmlns:a="http://schemas.openxmlformats.org/drawingml/2006/main" noChangeAspect="1"/>
             </wp:cNvGraphicFramePr>
@@ -2680,12 +3692,12 @@
               <a:graphicData uri="http://schemas.openxmlformats.org/drawingml/2006/picture">
                 <pic:pic xmlns:pic="http://schemas.openxmlformats.org/drawingml/2006/picture">
                   <pic:nvPicPr>
-                    <pic:cNvPr id="0" name="Picture 46"/>
+                    <pic:cNvPr id="0" name="Picture 9"/>
                     <pic:cNvPicPr>
                       <a:picLocks noChangeAspect="1" noChangeArrowheads="1"/>
                     </pic:cNvPicPr>
                   </pic:nvPicPr>
-                  <pic:blipFill>
+                  <pic:blipFill rotWithShape="1">
                     <a:blip r:embed="rId12">
                       <a:extLst>
                         <a:ext uri="{28A0092B-C50C-407E-A947-70E740481C1C}">
@@ -2693,15 +3705,13 @@
                         </a:ext>
                       </a:extLst>
                     </a:blip>
-                    <a:srcRect/>
-                    <a:stretch>
-                      <a:fillRect/>
-                    </a:stretch>
+                    <a:srcRect t="6607" r="7244"/>
+                    <a:stretch/>
                   </pic:blipFill>
                   <pic:spPr bwMode="auto">
                     <a:xfrm>
                       <a:off x="0" y="0"/>
-                      <a:ext cx="4274180" cy="3209115"/>
+                      <a:ext cx="5260412" cy="3976704"/>
                     </a:xfrm>
                     <a:prstGeom prst="rect">
                       <a:avLst/>
@@ -2710,6 +3720,11 @@
                     <a:ln>
                       <a:noFill/>
                     </a:ln>
+                    <a:extLst>
+                      <a:ext uri="{53640926-AAD7-44D8-BBD7-CCE9431645EC}">
+                        <a14:shadowObscured xmlns:a14="http://schemas.microsoft.com/office/drawing/2010/main"/>
+                      </a:ext>
+                    </a:extLst>
                   </pic:spPr>
                 </pic:pic>
               </a:graphicData>
@@ -2717,21 +3732,15 @@
           </wp:inline>
         </w:drawing>
       </w:r>
-    </w:p>
-    <w:p>
-      <w:pPr>
-        <w:jc w:val="center"/>
-      </w:pPr>
       <w:r>
         <w:rPr>
           <w:noProof/>
         </w:rPr>
-        <w:lastRenderedPageBreak/>
         <w:drawing>
-          <wp:inline distT="0" distB="0" distL="0" distR="0" wp14:anchorId="3718A98E" wp14:editId="3AC20AD4">
-            <wp:extent cx="4400550" cy="3303996"/>
+          <wp:inline distT="0" distB="0" distL="0" distR="0" wp14:anchorId="167EDE03" wp14:editId="425BB9CB">
+            <wp:extent cx="5467350" cy="4141024"/>
             <wp:effectExtent l="0" t="0" r="0" b="0"/>
-            <wp:docPr id="24" name="Image 24"/>
+            <wp:docPr id="7" name="Image 7"/>
             <wp:cNvGraphicFramePr>
               <a:graphicFrameLocks xmlns:a="http://schemas.openxmlformats.org/drawingml/2006/main" noChangeAspect="1"/>
             </wp:cNvGraphicFramePr>
@@ -2739,12 +3748,12 @@
               <a:graphicData uri="http://schemas.openxmlformats.org/drawingml/2006/picture">
                 <pic:pic xmlns:pic="http://schemas.openxmlformats.org/drawingml/2006/picture">
                   <pic:nvPicPr>
-                    <pic:cNvPr id="0" name="Picture 48"/>
+                    <pic:cNvPr id="0" name="Picture 11"/>
                     <pic:cNvPicPr>
                       <a:picLocks noChangeAspect="1" noChangeArrowheads="1"/>
                     </pic:cNvPicPr>
                   </pic:nvPicPr>
-                  <pic:blipFill>
+                  <pic:blipFill rotWithShape="1">
                     <a:blip r:embed="rId13">
                       <a:extLst>
                         <a:ext uri="{28A0092B-C50C-407E-A947-70E740481C1C}">
@@ -2752,15 +3761,13 @@
                         </a:ext>
                       </a:extLst>
                     </a:blip>
-                    <a:srcRect/>
-                    <a:stretch>
-                      <a:fillRect/>
-                    </a:stretch>
+                    <a:srcRect t="6441" r="7256"/>
+                    <a:stretch/>
                   </pic:blipFill>
                   <pic:spPr bwMode="auto">
                     <a:xfrm>
                       <a:off x="0" y="0"/>
-                      <a:ext cx="4408170" cy="3309717"/>
+                      <a:ext cx="5506145" cy="4170407"/>
                     </a:xfrm>
                     <a:prstGeom prst="rect">
                       <a:avLst/>
@@ -2769,6 +3776,11 @@
                     <a:ln>
                       <a:noFill/>
                     </a:ln>
+                    <a:extLst>
+                      <a:ext uri="{53640926-AAD7-44D8-BBD7-CCE9431645EC}">
+                        <a14:shadowObscured xmlns:a14="http://schemas.microsoft.com/office/drawing/2010/main"/>
+                      </a:ext>
+                    </a:extLst>
                   </pic:spPr>
                 </pic:pic>
               </a:graphicData>
@@ -2776,15 +3788,25 @@
           </wp:inline>
         </w:drawing>
       </w:r>
+    </w:p>
+    <w:p>
+      <w:pPr>
+        <w:jc w:val="center"/>
+      </w:pPr>
+    </w:p>
+    <w:p>
+      <w:pPr>
+        <w:jc w:val="center"/>
+      </w:pPr>
       <w:r>
         <w:rPr>
           <w:noProof/>
         </w:rPr>
         <w:drawing>
-          <wp:inline distT="0" distB="0" distL="0" distR="0" wp14:anchorId="14119577" wp14:editId="1710499B">
-            <wp:extent cx="4486275" cy="3368360"/>
-            <wp:effectExtent l="0" t="0" r="0" b="3810"/>
-            <wp:docPr id="25" name="Image 25"/>
+          <wp:inline distT="0" distB="0" distL="0" distR="0" wp14:anchorId="41D2012C" wp14:editId="5EF12B4B">
+            <wp:extent cx="5524500" cy="4215618"/>
+            <wp:effectExtent l="0" t="0" r="0" b="0"/>
+            <wp:docPr id="8" name="Image 8"/>
             <wp:cNvGraphicFramePr>
               <a:graphicFrameLocks xmlns:a="http://schemas.openxmlformats.org/drawingml/2006/main" noChangeAspect="1"/>
             </wp:cNvGraphicFramePr>
@@ -2792,12 +3814,12 @@
               <a:graphicData uri="http://schemas.openxmlformats.org/drawingml/2006/picture">
                 <pic:pic xmlns:pic="http://schemas.openxmlformats.org/drawingml/2006/picture">
                   <pic:nvPicPr>
-                    <pic:cNvPr id="0" name="Picture 50"/>
+                    <pic:cNvPr id="0" name="Picture 13"/>
                     <pic:cNvPicPr>
                       <a:picLocks noChangeAspect="1" noChangeArrowheads="1"/>
                     </pic:cNvPicPr>
                   </pic:nvPicPr>
-                  <pic:blipFill>
+                  <pic:blipFill rotWithShape="1">
                     <a:blip r:embed="rId14">
                       <a:extLst>
                         <a:ext uri="{28A0092B-C50C-407E-A947-70E740481C1C}">
@@ -2805,15 +3827,13 @@
                         </a:ext>
                       </a:extLst>
                     </a:blip>
-                    <a:srcRect/>
-                    <a:stretch>
-                      <a:fillRect/>
-                    </a:stretch>
+                    <a:srcRect t="6115" r="7623"/>
+                    <a:stretch/>
                   </pic:blipFill>
                   <pic:spPr bwMode="auto">
                     <a:xfrm>
                       <a:off x="0" y="0"/>
-                      <a:ext cx="4494026" cy="3374180"/>
+                      <a:ext cx="5557084" cy="4240482"/>
                     </a:xfrm>
                     <a:prstGeom prst="rect">
                       <a:avLst/>
@@ -2822,27 +3842,17 @@
                     <a:ln>
                       <a:noFill/>
                     </a:ln>
+                    <a:extLst>
+                      <a:ext uri="{53640926-AAD7-44D8-BBD7-CCE9431645EC}">
+                        <a14:shadowObscured xmlns:a14="http://schemas.microsoft.com/office/drawing/2010/main"/>
+                      </a:ext>
+                    </a:extLst>
                   </pic:spPr>
                 </pic:pic>
               </a:graphicData>
             </a:graphic>
           </wp:inline>
         </w:drawing>
-      </w:r>
-    </w:p>
-    <w:p>
-      <w:pPr>
-        <w:spacing w:after="160"/>
-        <w:jc w:val="both"/>
-        <w:rPr>
-          <w:i/>
-        </w:rPr>
-      </w:pPr>
-      <w:r>
-        <w:rPr>
-          <w:i/>
-        </w:rPr>
-        <w:t>Pour chacun des algorithmes, appliquez le test des constantes et rapportez les graphiques ici. Veuillez afficher vos mesures sous forme de nuage de points. Affichez la courbe de tendance et l'équation de cette courbe.</w:t>
       </w:r>
     </w:p>
     <w:p>
@@ -2967,14 +3977,7 @@
               <w:rFonts w:ascii="Cambria Math" w:hAnsi="Cambria Math"/>
               <w:color w:val="000000"/>
             </w:rPr>
-            <m:t>+</m:t>
-          </m:r>
-          <m:r>
-            <w:rPr>
-              <w:rFonts w:ascii="Cambria Math" w:hAnsi="Cambria Math"/>
-              <w:color w:val="000000"/>
-            </w:rPr>
-            <m:t>cte</m:t>
+            <m:t>+cte</m:t>
           </m:r>
         </m:oMath>
       </m:oMathPara>
@@ -2997,7 +4000,21 @@
         <w:rPr>
           <w:color w:val="000000"/>
         </w:rPr>
-        <w:t>Dans le cas de bruteforce, on a une constante multiplicative approximativement égale à …</w:t>
+        <w:t xml:space="preserve">Dans le cas de </w:t>
+      </w:r>
+      <w:proofErr w:type="spellStart"/>
+      <w:r>
+        <w:rPr>
+          <w:color w:val="000000"/>
+        </w:rPr>
+        <w:t>bruteforce</w:t>
+      </w:r>
+      <w:proofErr w:type="spellEnd"/>
+      <w:r>
+        <w:rPr>
+          <w:color w:val="000000"/>
+        </w:rPr>
+        <w:t>, on a une constante multiplicative approximativement égale à …</w:t>
       </w:r>
     </w:p>
     <w:p>
@@ -3021,7 +4038,6 @@
               <w:rFonts w:ascii="Cambria Math" w:hAnsi="Cambria Math"/>
               <w:color w:val="000000"/>
             </w:rPr>
-            <w:lastRenderedPageBreak/>
             <m:t>T</m:t>
           </m:r>
           <m:d>
@@ -3049,21 +4065,7 @@
               <w:rFonts w:ascii="Cambria Math" w:hAnsi="Cambria Math"/>
               <w:color w:val="000000"/>
             </w:rPr>
-            <m:t>=</m:t>
-          </m:r>
-          <m:r>
-            <w:rPr>
-              <w:rFonts w:ascii="Cambria Math" w:hAnsi="Cambria Math"/>
-              <w:color w:val="000000"/>
-            </w:rPr>
-            <m:t>…</m:t>
-          </m:r>
-          <m:r>
-            <w:rPr>
-              <w:rFonts w:ascii="Cambria Math" w:hAnsi="Cambria Math"/>
-              <w:color w:val="000000"/>
-            </w:rPr>
-            <m:t>*</m:t>
+            <m:t>=…*</m:t>
           </m:r>
           <m:sSup>
             <m:sSupPr>
@@ -3232,20 +4234,6 @@
         <w:t>. La version avec seuil donne des performance expérimentalement deux fois meilleures par rapport à la version sans seuil</w:t>
       </w:r>
     </w:p>
-    <w:p>
-      <w:pPr>
-        <w:numPr>
-          <w:ilvl w:val="1"/>
-          <w:numId w:val="2"/>
-        </w:numPr>
-        <w:tabs>
-          <w:tab w:val="left" w:pos="0"/>
-        </w:tabs>
-        <w:rPr>
-          <w:i/>
-        </w:rPr>
-      </w:pPr>
-    </w:p>
     <w:tbl>
       <w:tblPr>
         <w:tblStyle w:val="a5"/>
@@ -3316,36 +4304,14 @@
       </w:pPr>
       <w:bookmarkStart w:id="6" w:name="_nn9hng1pzyc6" w:colFirst="0" w:colLast="0"/>
       <w:bookmarkEnd w:id="6"/>
-    </w:p>
-    <w:p>
-      <w:pPr>
-        <w:pBdr>
-          <w:top w:val="nil"/>
-          <w:left w:val="nil"/>
-          <w:bottom w:val="nil"/>
-          <w:right w:val="nil"/>
-          <w:between w:val="nil"/>
-        </w:pBdr>
-        <w:spacing w:after="160"/>
-        <w:ind w:firstLine="720"/>
-        <w:rPr>
-          <w:color w:val="000000"/>
-        </w:rPr>
-      </w:pPr>
-    </w:p>
-    <w:p>
-      <w:pPr>
-        <w:pStyle w:val="Titre2"/>
-        <w:numPr>
-          <w:ilvl w:val="1"/>
-          <w:numId w:val="2"/>
-        </w:numPr>
-        <w:tabs>
-          <w:tab w:val="left" w:pos="0"/>
-        </w:tabs>
-      </w:pPr>
-      <w:r>
-        <w:t>Suite à cette analyse, indiquez sous quelles conditions (taille d’exemplaire ou autre) vous utiliseriez chacun de ces algorithmes. Prenez en compte la complexité spatiale et temporelle, le temps de calcul et la difficulté d'implémentation. Justifiez</w:t>
+      <w:proofErr w:type="gramStart"/>
+      <w:r>
+        <w:lastRenderedPageBreak/>
+        <w:t>Suite à</w:t>
+      </w:r>
+      <w:proofErr w:type="gramEnd"/>
+      <w:r>
+        <w:t xml:space="preserve"> cette analyse, indiquez sous quelles conditions (taille d’exemplaire ou autre) vous utiliseriez chacun de ces algorithmes. Prenez en compte la complexité spatiale et temporelle, le temps de calcul et la difficulté d'implémentation. Justifiez</w:t>
       </w:r>
       <w:r>
         <w:t>.</w:t>
@@ -3353,7 +4319,7 @@
     </w:p>
     <w:p>
       <w:r>
-        <w:t>Pour un « petit » échantillon (</w:t>
+        <w:t>Pour un petit échantillon (</w:t>
       </w:r>
       <w:r>
         <w:t>&lt;1000</w:t>
@@ -3379,7 +4345,15 @@
         <w:t xml:space="preserve">la complexité temporelle de l’algorithme diviser pour régner est </w:t>
       </w:r>
       <w:r>
-        <w:t>meilleure, ce qui rend l’algorithme significativement plus rapide. Cependant, il faut également faire attention à l’espace mémoire nécessaire pour les appels récursifs de la fonction qui croient en O(lg n). L’implémentation est également plus complexe car il faut traiter certains cas particuliers.</w:t>
+        <w:t xml:space="preserve">meilleure, ce qui rend l’algorithme significativement plus rapide. Cependant, il faut également faire attention à l’espace mémoire nécessaire pour les appels récursifs de la fonction qui croient en </w:t>
+      </w:r>
+      <w:proofErr w:type="gramStart"/>
+      <w:r>
+        <w:t>O(</w:t>
+      </w:r>
+      <w:proofErr w:type="gramEnd"/>
+      <w:r>
+        <w:t>lg n). L’implémentation est également plus complexe car il faut traiter certains cas particuliers.</w:t>
       </w:r>
     </w:p>
     <w:p>
@@ -3961,7 +4935,21 @@
         <w:rPr>
           <w:color w:val="000000"/>
         </w:rPr>
-        <w:t xml:space="preserve"> / journée de retard, arrondi vers le haut. Les TPs ne sont plus acceptés après 3 jours.</w:t>
+        <w:t xml:space="preserve"> / journée de retard, arrondi vers le haut. Les </w:t>
+      </w:r>
+      <w:proofErr w:type="spellStart"/>
+      <w:r>
+        <w:rPr>
+          <w:color w:val="000000"/>
+        </w:rPr>
+        <w:t>TPs</w:t>
+      </w:r>
+      <w:proofErr w:type="spellEnd"/>
+      <w:r>
+        <w:rPr>
+          <w:color w:val="000000"/>
+        </w:rPr>
+        <w:t xml:space="preserve"> ne sont plus acceptés après 3 jours.</w:t>
       </w:r>
     </w:p>
     <w:sectPr>
@@ -4640,6 +5628,7 @@
   <w:style w:type="paragraph" w:default="1" w:styleId="Normal">
     <w:name w:val="Normal"/>
     <w:qFormat/>
+    <w:rsid w:val="00F73D2A"/>
   </w:style>
   <w:style w:type="paragraph" w:styleId="Titre1">
     <w:name w:val="heading 1"/>
@@ -5005,6 +5994,22 @@
       <w:contextualSpacing/>
     </w:pPr>
   </w:style>
+  <w:style w:type="table" w:styleId="Grilledutableau">
+    <w:name w:val="Table Grid"/>
+    <w:basedOn w:val="TableauNormal"/>
+    <w:uiPriority w:val="39"/>
+    <w:rsid w:val="00452C62"/>
+    <w:tblPr>
+      <w:tblBorders>
+        <w:top w:val="single" w:sz="4" w:space="0" w:color="auto"/>
+        <w:left w:val="single" w:sz="4" w:space="0" w:color="auto"/>
+        <w:bottom w:val="single" w:sz="4" w:space="0" w:color="auto"/>
+        <w:right w:val="single" w:sz="4" w:space="0" w:color="auto"/>
+        <w:insideH w:val="single" w:sz="4" w:space="0" w:color="auto"/>
+        <w:insideV w:val="single" w:sz="4" w:space="0" w:color="auto"/>
+      </w:tblBorders>
+    </w:tblPr>
+  </w:style>
 </w:styles>
 </file>
 

</xml_diff>